<commit_message>
Added Information about Personnel form and New Person form
</commit_message>
<xml_diff>
--- a/Quality Assurance Documentation.docx
+++ b/Quality Assurance Documentation.docx
@@ -471,13 +471,31 @@
           <w:szCs w:val="28"/>
         </w:rPr>
       </w:pPr>
-      <w:r>
-        <w:rPr>
-          <w:sz w:val="28"/>
-          <w:szCs w:val="28"/>
-        </w:rPr>
-        <w:t>Nisa Shahril</w:t>
-      </w:r>
+      <w:proofErr w:type="spellStart"/>
+      <w:r>
+        <w:rPr>
+          <w:sz w:val="28"/>
+          <w:szCs w:val="28"/>
+        </w:rPr>
+        <w:t>Nisa</w:t>
+      </w:r>
+      <w:proofErr w:type="spellEnd"/>
+      <w:r>
+        <w:rPr>
+          <w:sz w:val="28"/>
+          <w:szCs w:val="28"/>
+        </w:rPr>
+        <w:t xml:space="preserve"> </w:t>
+      </w:r>
+      <w:proofErr w:type="spellStart"/>
+      <w:r>
+        <w:rPr>
+          <w:sz w:val="28"/>
+          <w:szCs w:val="28"/>
+        </w:rPr>
+        <w:t>Shahril</w:t>
+      </w:r>
+      <w:proofErr w:type="spellEnd"/>
     </w:p>
     <w:p>
       <w:pPr>
@@ -582,7 +600,23 @@
           <w:sz w:val="28"/>
           <w:szCs w:val="28"/>
         </w:rPr>
-        <w:t xml:space="preserve">Jacob Beynon – Jacob will be in charge of the actual creation of the GUI for the group. Since Jacob is already experienced in using python and enjoys coding, we collectively decided that he would be the best for that role. We decided to use PyCharm </w:t>
+        <w:t xml:space="preserve">Jacob Beynon – Jacob will </w:t>
+      </w:r>
+      <w:proofErr w:type="gramStart"/>
+      <w:r>
+        <w:rPr>
+          <w:sz w:val="28"/>
+          <w:szCs w:val="28"/>
+        </w:rPr>
+        <w:t>be in charge of</w:t>
+      </w:r>
+      <w:proofErr w:type="gramEnd"/>
+      <w:r>
+        <w:rPr>
+          <w:sz w:val="28"/>
+          <w:szCs w:val="28"/>
+        </w:rPr>
+        <w:t xml:space="preserve"> the actual creation of the GUI for the group. Since Jacob is already experienced in using python and enjoys coding, we collectively decided that he would be the best for that role. We decided to use PyCharm </w:t>
       </w:r>
       <w:r>
         <w:rPr>
@@ -646,7 +680,23 @@
           <w:sz w:val="28"/>
           <w:szCs w:val="28"/>
         </w:rPr>
-        <w:t xml:space="preserve"> and the design as both of these go hand in hand as the quality assurance documentation states what the GUI should have and the design is just a visual representation of that</w:t>
+        <w:t xml:space="preserve"> and the design as </w:t>
+      </w:r>
+      <w:proofErr w:type="gramStart"/>
+      <w:r>
+        <w:rPr>
+          <w:sz w:val="28"/>
+          <w:szCs w:val="28"/>
+        </w:rPr>
+        <w:t>both of these</w:t>
+      </w:r>
+      <w:proofErr w:type="gramEnd"/>
+      <w:r>
+        <w:rPr>
+          <w:sz w:val="28"/>
+          <w:szCs w:val="28"/>
+        </w:rPr>
+        <w:t xml:space="preserve"> go hand in hand as the quality assurance documentation states what the GUI should have and the design is just a visual representation of that</w:t>
       </w:r>
       <w:r>
         <w:rPr>
@@ -663,12 +713,53 @@
           <w:szCs w:val="28"/>
         </w:rPr>
       </w:pPr>
-      <w:r>
-        <w:rPr>
-          <w:sz w:val="28"/>
-          <w:szCs w:val="28"/>
-        </w:rPr>
-        <w:t xml:space="preserve">Nisa Shahril – Nisa will take on the role of organizing the </w:t>
+      <w:proofErr w:type="spellStart"/>
+      <w:r>
+        <w:rPr>
+          <w:sz w:val="28"/>
+          <w:szCs w:val="28"/>
+        </w:rPr>
+        <w:t>Nisa</w:t>
+      </w:r>
+      <w:proofErr w:type="spellEnd"/>
+      <w:r>
+        <w:rPr>
+          <w:sz w:val="28"/>
+          <w:szCs w:val="28"/>
+        </w:rPr>
+        <w:t xml:space="preserve"> </w:t>
+      </w:r>
+      <w:proofErr w:type="spellStart"/>
+      <w:r>
+        <w:rPr>
+          <w:sz w:val="28"/>
+          <w:szCs w:val="28"/>
+        </w:rPr>
+        <w:t>Shahril</w:t>
+      </w:r>
+      <w:proofErr w:type="spellEnd"/>
+      <w:r>
+        <w:rPr>
+          <w:sz w:val="28"/>
+          <w:szCs w:val="28"/>
+        </w:rPr>
+        <w:t xml:space="preserve"> – </w:t>
+      </w:r>
+      <w:proofErr w:type="spellStart"/>
+      <w:r>
+        <w:rPr>
+          <w:sz w:val="28"/>
+          <w:szCs w:val="28"/>
+        </w:rPr>
+        <w:t>Nisa</w:t>
+      </w:r>
+      <w:proofErr w:type="spellEnd"/>
+      <w:r>
+        <w:rPr>
+          <w:sz w:val="28"/>
+          <w:szCs w:val="28"/>
+        </w:rPr>
+        <w:t xml:space="preserve"> will take on the role of organizing the </w:t>
       </w:r>
       <w:r>
         <w:rPr>
@@ -682,7 +773,23 @@
           <w:sz w:val="28"/>
           <w:szCs w:val="28"/>
         </w:rPr>
-        <w:t xml:space="preserve"> collaboration tools such as the Trello board and creating the PowerPoint for the group seminar. We decided upon this as a group because we believe that Nisa is the best at organization within the group and would be the best at keeping the team on track and reminding everyone as to what they should be doing at any given time.</w:t>
+        <w:t xml:space="preserve"> collaboration tools such as the Trello board and creating the PowerPoint for the group seminar. We decided upon this as a group because we believe that </w:t>
+      </w:r>
+      <w:proofErr w:type="spellStart"/>
+      <w:r>
+        <w:rPr>
+          <w:sz w:val="28"/>
+          <w:szCs w:val="28"/>
+        </w:rPr>
+        <w:t>Nisa</w:t>
+      </w:r>
+      <w:proofErr w:type="spellEnd"/>
+      <w:r>
+        <w:rPr>
+          <w:sz w:val="28"/>
+          <w:szCs w:val="28"/>
+        </w:rPr>
+        <w:t xml:space="preserve"> is the best at organization within the group and would be the best at keeping the team on track and reminding everyone as to what they should be doing at any given time.</w:t>
       </w:r>
     </w:p>
     <w:p>
@@ -827,37 +934,422 @@
           <w:sz w:val="28"/>
           <w:szCs w:val="28"/>
         </w:rPr>
-        <w:t xml:space="preserve">When creating the simple login system, the GUI should be big enough for any person to read, and big enough to accommodate all of the needed buttons, labels, and textboxes. These should be big enough for any person to easily identify, including a person that may have a disability that may hinder their ability to perceive the screen. </w:t>
-      </w:r>
-      <w:r>
-        <w:rPr>
-          <w:sz w:val="28"/>
-          <w:szCs w:val="28"/>
-        </w:rPr>
-        <w:t xml:space="preserve">The text contained within the GUI should also be big enough for anyone to read, including someone that may have difficulty reading. The text on the GUI should use fonts that are simple and not too invasive of the reader when they are navigating through the system. As for the colours that the GUI will use, we will make sure that the GUI is suitable to colour-blind people, so the colours that will be used should be suitable for </w:t>
-      </w:r>
-      <w:r>
-        <w:rPr>
-          <w:sz w:val="28"/>
-          <w:szCs w:val="28"/>
-        </w:rPr>
-        <w:t>non-colour-blind</w:t>
-      </w:r>
-      <w:r>
-        <w:rPr>
-          <w:sz w:val="28"/>
-          <w:szCs w:val="28"/>
-        </w:rPr>
-        <w:t xml:space="preserve"> users whilst also accommodating a colour-blind user’s viewing experience.</w:t>
-      </w:r>
-    </w:p>
-    <w:p>
-      <w:pPr>
-        <w:rPr>
-          <w:sz w:val="28"/>
-          <w:szCs w:val="28"/>
-        </w:rPr>
-      </w:pPr>
+        <w:t xml:space="preserve">Before getting into the specifics of what functionality the GUI should have, it is important that a baseline be created that the program follows to make sure that it is not only consistent but also to make sure that the program is readable and takes into consideration any disabilities or conditions some people may have. </w:t>
+      </w:r>
+    </w:p>
+    <w:p>
+      <w:pPr>
+        <w:rPr>
+          <w:sz w:val="28"/>
+          <w:szCs w:val="28"/>
+        </w:rPr>
+      </w:pPr>
+      <w:r>
+        <w:rPr>
+          <w:sz w:val="28"/>
+          <w:szCs w:val="28"/>
+        </w:rPr>
+        <w:t>Firstly, the text on the GUI should be big enough for anybody to read, including people that may have visual impairments. The text should also follow a consistent trend with the font that is used throughout the program to avoid any disorientation due to a high volume of different font types.</w:t>
+      </w:r>
+    </w:p>
+    <w:p>
+      <w:pPr>
+        <w:rPr>
+          <w:sz w:val="28"/>
+          <w:szCs w:val="28"/>
+        </w:rPr>
+      </w:pPr>
+      <w:r>
+        <w:rPr>
+          <w:sz w:val="28"/>
+          <w:szCs w:val="28"/>
+        </w:rPr>
+        <w:t xml:space="preserve">As for the colours that will be used on the GUI, it would be best if the colours of the buttons and textboxes are consistent so that there is no confusion about if something is a textbox or not from somebody that may not be as tech </w:t>
+      </w:r>
+      <w:r>
+        <w:rPr>
+          <w:sz w:val="28"/>
+          <w:szCs w:val="28"/>
+        </w:rPr>
+        <w:t>savvy</w:t>
+      </w:r>
+      <w:r>
+        <w:rPr>
+          <w:sz w:val="28"/>
+          <w:szCs w:val="28"/>
+        </w:rPr>
+        <w:t xml:space="preserve"> as others. When choosing the colours for the GUI, </w:t>
+      </w:r>
+      <w:r>
+        <w:rPr>
+          <w:sz w:val="28"/>
+          <w:szCs w:val="28"/>
+        </w:rPr>
+        <w:t>colour-blind</w:t>
+      </w:r>
+      <w:r>
+        <w:rPr>
+          <w:sz w:val="28"/>
+          <w:szCs w:val="28"/>
+        </w:rPr>
+        <w:t xml:space="preserve"> people should also be </w:t>
+      </w:r>
+      <w:proofErr w:type="gramStart"/>
+      <w:r>
+        <w:rPr>
+          <w:sz w:val="28"/>
+          <w:szCs w:val="28"/>
+        </w:rPr>
+        <w:t>considered</w:t>
+      </w:r>
+      <w:proofErr w:type="gramEnd"/>
+      <w:r>
+        <w:rPr>
+          <w:sz w:val="28"/>
+          <w:szCs w:val="28"/>
+        </w:rPr>
+        <w:t xml:space="preserve"> and the chosen colours should be visible to the vast majority of people.</w:t>
+      </w:r>
+    </w:p>
+    <w:p>
+      <w:pPr>
+        <w:rPr>
+          <w:sz w:val="28"/>
+          <w:szCs w:val="28"/>
+        </w:rPr>
+      </w:pPr>
+      <w:r>
+        <w:rPr>
+          <w:sz w:val="28"/>
+          <w:szCs w:val="28"/>
+        </w:rPr>
+        <w:t xml:space="preserve">When the program is first loaded, the user should be greeted by a form that includes a title explaining what the program is and the names and student numbers of the people in the team, along with the logo for the company that the program is being made for. The form should also include username and password headings that are accompanied by a textbox. The user should then be able to input their log-in information. For a little bit of added security, the password characters as they are entered should display the '*' character as to prevent anyone from seeing the password that is being entered. Below the log-in button should be a link to the terms and conditions of using the program, along with a checkbox that the user will need to check to continue. It should be noted that the log-in button should be unavailable to click if the checkbox for the terms and conditions is not checked. If the log-in information that the user </w:t>
+      </w:r>
+      <w:r>
+        <w:rPr>
+          <w:sz w:val="28"/>
+          <w:szCs w:val="28"/>
+        </w:rPr>
+        <w:lastRenderedPageBreak/>
+        <w:t>entered is incorrect, then text should appear making the user aware of their invalid log-in attempt.</w:t>
+      </w:r>
+    </w:p>
+    <w:p>
+      <w:pPr>
+        <w:rPr>
+          <w:sz w:val="28"/>
+          <w:szCs w:val="28"/>
+        </w:rPr>
+      </w:pPr>
+    </w:p>
+    <w:p>
+      <w:pPr>
+        <w:rPr>
+          <w:sz w:val="28"/>
+          <w:szCs w:val="28"/>
+        </w:rPr>
+      </w:pPr>
+      <w:r>
+        <w:rPr>
+          <w:sz w:val="28"/>
+          <w:szCs w:val="28"/>
+        </w:rPr>
+        <w:t xml:space="preserve">After logging in, the log-in form should </w:t>
+      </w:r>
+      <w:r>
+        <w:rPr>
+          <w:sz w:val="28"/>
+          <w:szCs w:val="28"/>
+        </w:rPr>
+        <w:t>close,</w:t>
+      </w:r>
+      <w:r>
+        <w:rPr>
+          <w:sz w:val="28"/>
+          <w:szCs w:val="28"/>
+        </w:rPr>
+        <w:t xml:space="preserve"> and the Personnel Records form should open which should allow the user to view </w:t>
+      </w:r>
+      <w:proofErr w:type="gramStart"/>
+      <w:r>
+        <w:rPr>
+          <w:sz w:val="28"/>
+          <w:szCs w:val="28"/>
+        </w:rPr>
+        <w:t>all of</w:t>
+      </w:r>
+      <w:proofErr w:type="gramEnd"/>
+      <w:r>
+        <w:rPr>
+          <w:sz w:val="28"/>
+          <w:szCs w:val="28"/>
+        </w:rPr>
+        <w:t xml:space="preserve"> the personnel records that will be brought into the program by the database that we have created. This form should have the title "Manage Personnel Records" All of the information (first name, last name, telephone number, etc) should be annotated correctly. This form should also have a few different functions that interact with this database (The database should be sorted into </w:t>
+      </w:r>
+      <w:r>
+        <w:rPr>
+          <w:sz w:val="28"/>
+          <w:szCs w:val="28"/>
+        </w:rPr>
+        <w:t>ascending</w:t>
+      </w:r>
+      <w:r>
+        <w:rPr>
+          <w:sz w:val="28"/>
+          <w:szCs w:val="28"/>
+        </w:rPr>
+        <w:t xml:space="preserve"> order of unique employee IDs).</w:t>
+      </w:r>
+    </w:p>
+    <w:p>
+      <w:pPr>
+        <w:rPr>
+          <w:sz w:val="28"/>
+          <w:szCs w:val="28"/>
+        </w:rPr>
+      </w:pPr>
+      <w:r>
+        <w:rPr>
+          <w:sz w:val="28"/>
+          <w:szCs w:val="28"/>
+        </w:rPr>
+        <w:t xml:space="preserve">Firstly, the form should include a subtitle called "Search" and an empty textbox and a button </w:t>
+      </w:r>
+      <w:r>
+        <w:rPr>
+          <w:sz w:val="28"/>
+          <w:szCs w:val="28"/>
+        </w:rPr>
+        <w:t>labelled</w:t>
+      </w:r>
+      <w:r>
+        <w:rPr>
+          <w:sz w:val="28"/>
+          <w:szCs w:val="28"/>
+        </w:rPr>
+        <w:t xml:space="preserve"> "Search". The textbox should be used to input the name of the person that you would like to search for and when the search button is clicked, the database should show only the people corresponding to that name's information (first and last names, telephone number, etc). The form should also contain a button </w:t>
+      </w:r>
+      <w:r>
+        <w:rPr>
+          <w:sz w:val="28"/>
+          <w:szCs w:val="28"/>
+        </w:rPr>
+        <w:t>labelled</w:t>
+      </w:r>
+      <w:r>
+        <w:rPr>
+          <w:sz w:val="28"/>
+          <w:szCs w:val="28"/>
+        </w:rPr>
+        <w:t xml:space="preserve"> "Reset" which when clicked should reset the search into the original order that it was in before the search </w:t>
+      </w:r>
+      <w:r>
+        <w:rPr>
+          <w:sz w:val="28"/>
+          <w:szCs w:val="28"/>
+        </w:rPr>
+        <w:t>occurred</w:t>
+      </w:r>
+      <w:r>
+        <w:rPr>
+          <w:sz w:val="28"/>
+          <w:szCs w:val="28"/>
+        </w:rPr>
+        <w:t>, with the text box also being cleared of what was searched for.</w:t>
+      </w:r>
+    </w:p>
+    <w:p>
+      <w:pPr>
+        <w:rPr>
+          <w:sz w:val="28"/>
+          <w:szCs w:val="28"/>
+        </w:rPr>
+      </w:pPr>
+      <w:r>
+        <w:rPr>
+          <w:sz w:val="28"/>
+          <w:szCs w:val="28"/>
+        </w:rPr>
+        <w:t xml:space="preserve">There should also be a button on the form </w:t>
+      </w:r>
+      <w:r>
+        <w:rPr>
+          <w:sz w:val="28"/>
+          <w:szCs w:val="28"/>
+        </w:rPr>
+        <w:t>labelled</w:t>
+      </w:r>
+      <w:r>
+        <w:rPr>
+          <w:sz w:val="28"/>
+          <w:szCs w:val="28"/>
+        </w:rPr>
+        <w:t xml:space="preserve"> "Delete" which should be unavailable by default to click, that is until the user clicks on the record within the database area that they would like to delete. Clicking the delete button should then remove the selected record from the database.</w:t>
+      </w:r>
+    </w:p>
+    <w:p>
+      <w:pPr>
+        <w:rPr>
+          <w:sz w:val="28"/>
+          <w:szCs w:val="28"/>
+        </w:rPr>
+      </w:pPr>
+      <w:r>
+        <w:rPr>
+          <w:sz w:val="28"/>
+          <w:szCs w:val="28"/>
+        </w:rPr>
+        <w:t>While it is not exactly shown throughout the program, the database should be updated when things are added and removed and should retain the records from different sessions.</w:t>
+      </w:r>
+    </w:p>
+    <w:p>
+      <w:pPr>
+        <w:rPr>
+          <w:sz w:val="28"/>
+          <w:szCs w:val="28"/>
+        </w:rPr>
+      </w:pPr>
+      <w:r>
+        <w:rPr>
+          <w:sz w:val="28"/>
+          <w:szCs w:val="28"/>
+        </w:rPr>
+        <w:t xml:space="preserve">The last button on the form should be </w:t>
+      </w:r>
+      <w:r>
+        <w:rPr>
+          <w:sz w:val="28"/>
+          <w:szCs w:val="28"/>
+        </w:rPr>
+        <w:t>labelled</w:t>
+      </w:r>
+      <w:r>
+        <w:rPr>
+          <w:sz w:val="28"/>
+          <w:szCs w:val="28"/>
+        </w:rPr>
+        <w:t xml:space="preserve"> "Add" and when clicked should popup a new form.</w:t>
+      </w:r>
+    </w:p>
+    <w:p>
+      <w:pPr>
+        <w:rPr>
+          <w:sz w:val="28"/>
+          <w:szCs w:val="28"/>
+        </w:rPr>
+      </w:pPr>
+      <w:r>
+        <w:rPr>
+          <w:sz w:val="28"/>
+          <w:szCs w:val="28"/>
+        </w:rPr>
+        <w:t>It should be noted that for additional security measures, if the user has been inactive for a chosen amount of time, the session should timeout and the user should be logged out, to prevent anyone from accessing the Personnel Records while the user is away.</w:t>
+      </w:r>
+    </w:p>
+    <w:p>
+      <w:pPr>
+        <w:rPr>
+          <w:sz w:val="28"/>
+          <w:szCs w:val="28"/>
+        </w:rPr>
+      </w:pPr>
+    </w:p>
+    <w:p>
+      <w:pPr>
+        <w:rPr>
+          <w:sz w:val="28"/>
+          <w:szCs w:val="28"/>
+        </w:rPr>
+      </w:pPr>
+      <w:r>
+        <w:rPr>
+          <w:sz w:val="28"/>
+          <w:szCs w:val="28"/>
+        </w:rPr>
+        <w:lastRenderedPageBreak/>
+        <w:t xml:space="preserve">The new form that the "Add" button pops up should be referred to as the </w:t>
+      </w:r>
+      <w:proofErr w:type="gramStart"/>
+      <w:r>
+        <w:rPr>
+          <w:sz w:val="28"/>
+          <w:szCs w:val="28"/>
+        </w:rPr>
+        <w:t>Add  New</w:t>
+      </w:r>
+      <w:proofErr w:type="gramEnd"/>
+      <w:r>
+        <w:rPr>
+          <w:sz w:val="28"/>
+          <w:szCs w:val="28"/>
+        </w:rPr>
+        <w:t xml:space="preserve"> Person Form along with a title that says "Add New Person". This form should contain a label with a corresponding empty textbox for each label. These labels and text boxes should refer to information about the new person being added (ID, first name, last name, telephone number, etc). There should then be a button at the bottom of the page </w:t>
+      </w:r>
+      <w:r>
+        <w:rPr>
+          <w:sz w:val="28"/>
+          <w:szCs w:val="28"/>
+        </w:rPr>
+        <w:t>labelled</w:t>
+      </w:r>
+      <w:r>
+        <w:rPr>
+          <w:sz w:val="28"/>
+          <w:szCs w:val="28"/>
+        </w:rPr>
+        <w:t xml:space="preserve"> "Add" which should add the new person to the database using the new input data. When the "Add" button has been clicked, the New Person Form should </w:t>
+      </w:r>
+      <w:r>
+        <w:rPr>
+          <w:sz w:val="28"/>
+          <w:szCs w:val="28"/>
+        </w:rPr>
+        <w:t>close,</w:t>
+      </w:r>
+      <w:r>
+        <w:rPr>
+          <w:sz w:val="28"/>
+          <w:szCs w:val="28"/>
+        </w:rPr>
+        <w:t xml:space="preserve"> and the database should have been updated with the new person.</w:t>
+      </w:r>
+    </w:p>
+    <w:p>
+      <w:pPr>
+        <w:rPr>
+          <w:sz w:val="28"/>
+          <w:szCs w:val="28"/>
+        </w:rPr>
+      </w:pPr>
+      <w:r>
+        <w:rPr>
+          <w:sz w:val="28"/>
+          <w:szCs w:val="28"/>
+        </w:rPr>
+        <w:t xml:space="preserve">Below are some designs that have been created </w:t>
+      </w:r>
+      <w:r>
+        <w:rPr>
+          <w:sz w:val="28"/>
+          <w:szCs w:val="28"/>
+        </w:rPr>
+        <w:t>for the GUI:</w:t>
+      </w:r>
+    </w:p>
+    <w:p>
+      <w:pPr>
+        <w:rPr>
+          <w:sz w:val="28"/>
+          <w:szCs w:val="28"/>
+        </w:rPr>
+      </w:pPr>
+      <w:r>
+        <w:rPr>
+          <w:sz w:val="28"/>
+          <w:szCs w:val="28"/>
+        </w:rPr>
+        <w:t>Log-in form:</w:t>
+      </w:r>
     </w:p>
     <w:p>
       <w:pPr>
@@ -871,25 +1363,9 @@
           <w:noProof/>
         </w:rPr>
         <w:drawing>
-          <wp:anchor distT="0" distB="0" distL="114300" distR="114300" simplePos="0" relativeHeight="251658240" behindDoc="1" locked="0" layoutInCell="1" allowOverlap="1" wp14:anchorId="12AF8A03" wp14:editId="734E4784">
-            <wp:simplePos x="0" y="0"/>
-            <wp:positionH relativeFrom="margin">
-              <wp:posOffset>2694305</wp:posOffset>
-            </wp:positionH>
-            <wp:positionV relativeFrom="paragraph">
-              <wp:posOffset>-4445</wp:posOffset>
-            </wp:positionV>
-            <wp:extent cx="3648075" cy="2897505"/>
-            <wp:effectExtent l="0" t="0" r="9525" b="0"/>
-            <wp:wrapTight wrapText="bothSides">
-              <wp:wrapPolygon edited="0">
-                <wp:start x="0" y="0"/>
-                <wp:lineTo x="0" y="21444"/>
-                <wp:lineTo x="21544" y="21444"/>
-                <wp:lineTo x="21544" y="0"/>
-                <wp:lineTo x="0" y="0"/>
-              </wp:wrapPolygon>
-            </wp:wrapTight>
+          <wp:inline distT="0" distB="0" distL="0" distR="0" wp14:anchorId="23523290" wp14:editId="52FFC97C">
+            <wp:extent cx="5731510" cy="5118735"/>
+            <wp:effectExtent l="0" t="0" r="2540" b="5715"/>
             <wp:docPr id="1" name="Picture 1"/>
             <wp:cNvGraphicFramePr>
               <a:graphicFrameLocks xmlns:a="http://schemas.openxmlformats.org/drawingml/2006/main" noChangeAspect="1"/>
@@ -902,13 +1378,7 @@
                     <pic:cNvPicPr/>
                   </pic:nvPicPr>
                   <pic:blipFill>
-                    <a:blip r:embed="rId9">
-                      <a:extLst>
-                        <a:ext uri="{28A0092B-C50C-407E-A947-70E740481C1C}">
-                          <a14:useLocalDpi xmlns:a14="http://schemas.microsoft.com/office/drawing/2010/main" val="0"/>
-                        </a:ext>
-                      </a:extLst>
-                    </a:blip>
+                    <a:blip r:embed="rId9"/>
                     <a:stretch>
                       <a:fillRect/>
                     </a:stretch>
@@ -916,7 +1386,7 @@
                   <pic:spPr>
                     <a:xfrm>
                       <a:off x="0" y="0"/>
-                      <a:ext cx="3648075" cy="2897505"/>
+                      <a:ext cx="5731510" cy="5118735"/>
                     </a:xfrm>
                     <a:prstGeom prst="rect">
                       <a:avLst/>
@@ -925,121 +1395,50 @@
                 </pic:pic>
               </a:graphicData>
             </a:graphic>
-            <wp14:sizeRelH relativeFrom="margin">
-              <wp14:pctWidth>0</wp14:pctWidth>
-            </wp14:sizeRelH>
-            <wp14:sizeRelV relativeFrom="margin">
-              <wp14:pctHeight>0</wp14:pctHeight>
-            </wp14:sizeRelV>
-          </wp:anchor>
+          </wp:inline>
         </w:drawing>
       </w:r>
-      <w:r>
-        <w:rPr>
-          <w:sz w:val="28"/>
-          <w:szCs w:val="28"/>
-        </w:rPr>
-        <w:t>When the program is loaded up, the user should be greeting with a</w:t>
-      </w:r>
-      <w:r>
-        <w:rPr>
-          <w:sz w:val="28"/>
-          <w:szCs w:val="28"/>
-        </w:rPr>
-        <w:t xml:space="preserve"> form that </w:t>
-      </w:r>
-      <w:r>
-        <w:rPr>
-          <w:sz w:val="28"/>
-          <w:szCs w:val="28"/>
-        </w:rPr>
-        <w:t>contains a title and the logo of the company. The user should be able to click a drop-down box in the top left to allow them to open up the</w:t>
-      </w:r>
-      <w:r>
-        <w:rPr>
-          <w:sz w:val="28"/>
-          <w:szCs w:val="28"/>
-        </w:rPr>
-        <w:t xml:space="preserve"> login form that </w:t>
-      </w:r>
-      <w:r>
-        <w:rPr>
-          <w:sz w:val="28"/>
-          <w:szCs w:val="28"/>
-        </w:rPr>
-        <w:t xml:space="preserve">will </w:t>
-      </w:r>
-      <w:bookmarkStart w:id="3" w:name="_GoBack"/>
-      <w:bookmarkEnd w:id="3"/>
-      <w:r>
-        <w:rPr>
-          <w:sz w:val="28"/>
-          <w:szCs w:val="28"/>
-        </w:rPr>
-        <w:t xml:space="preserve">contain username and password labels, along with textboxes for each of these where the user would enter the relevant information. There should also be a login button which when pressed should scan the database and check to see if the </w:t>
-      </w:r>
-      <w:r>
-        <w:rPr>
-          <w:sz w:val="28"/>
-          <w:szCs w:val="28"/>
-        </w:rPr>
-        <w:t xml:space="preserve">username and password are correct and should then log the user in. If the entered information is incorrect, </w:t>
-      </w:r>
-      <w:r>
-        <w:rPr>
-          <w:sz w:val="28"/>
-          <w:szCs w:val="28"/>
+    </w:p>
+    <w:p>
+      <w:pPr>
+        <w:rPr>
+          <w:sz w:val="28"/>
+          <w:szCs w:val="28"/>
+        </w:rPr>
+      </w:pPr>
+    </w:p>
+    <w:p>
+      <w:pPr>
+        <w:rPr>
+          <w:sz w:val="28"/>
+          <w:szCs w:val="28"/>
+        </w:rPr>
+      </w:pPr>
+      <w:r>
+        <w:rPr>
+          <w:sz w:val="28"/>
+          <w:szCs w:val="28"/>
+        </w:rPr>
+        <w:t>Personnel Records Form:</w:t>
+      </w:r>
+    </w:p>
+    <w:p>
+      <w:pPr>
+        <w:rPr>
+          <w:sz w:val="28"/>
+          <w:szCs w:val="28"/>
+        </w:rPr>
+      </w:pPr>
+      <w:r>
+        <w:rPr>
+          <w:noProof/>
         </w:rPr>
         <w:lastRenderedPageBreak/>
-        <w:t>a message box should appear making the user aware that their information was incorrect.</w:t>
-      </w:r>
-      <w:r>
-        <w:rPr>
-          <w:sz w:val="28"/>
-          <w:szCs w:val="28"/>
-        </w:rPr>
-        <w:t xml:space="preserve"> If the user is logged in as a normal user, then the user should have another form available to them which should allow them to view the records on the database and search for specific records. If the user is logged in as an admin, the user should have the same form available to view records as a normal user, however the admin should also have additional buttons and options allowing them to add, modify, or delete a record.</w:t>
-      </w:r>
-    </w:p>
-    <w:p>
-      <w:pPr>
-        <w:rPr>
-          <w:sz w:val="28"/>
-          <w:szCs w:val="28"/>
-        </w:rPr>
-      </w:pPr>
-    </w:p>
-    <w:p>
-      <w:pPr>
-        <w:rPr>
-          <w:sz w:val="28"/>
-          <w:szCs w:val="28"/>
-        </w:rPr>
-      </w:pPr>
-      <w:r>
-        <w:rPr>
-          <w:sz w:val="28"/>
-          <w:szCs w:val="28"/>
-        </w:rPr>
-        <w:t>To make sure that logging into the system is secure, when a user types in their password, instead on displaying what there are typing in to the textbox, it will instead show “*” characters as to prevent anyone from seeing what their password is.</w:t>
-      </w:r>
-    </w:p>
-    <w:p>
-      <w:pPr>
-        <w:rPr>
-          <w:sz w:val="28"/>
-          <w:szCs w:val="28"/>
-        </w:rPr>
-      </w:pPr>
-      <w:r>
-        <w:rPr>
-          <w:noProof/>
-        </w:rPr>
         <w:drawing>
-          <wp:inline distT="0" distB="0" distL="0" distR="0" wp14:anchorId="462A4419" wp14:editId="6543519C">
-            <wp:extent cx="5143500" cy="3860189"/>
-            <wp:effectExtent l="0" t="0" r="0" b="6985"/>
-            <wp:docPr id="2" name="Picture 2"/>
+          <wp:inline distT="0" distB="0" distL="0" distR="0" wp14:anchorId="1493C684" wp14:editId="108190B0">
+            <wp:extent cx="5731510" cy="4194810"/>
+            <wp:effectExtent l="0" t="0" r="2540" b="0"/>
+            <wp:docPr id="4" name="Picture 4"/>
             <wp:cNvGraphicFramePr>
               <a:graphicFrameLocks xmlns:a="http://schemas.openxmlformats.org/drawingml/2006/main" noChangeAspect="1"/>
             </wp:cNvGraphicFramePr>
@@ -1059,7 +1458,7 @@
                   <pic:spPr>
                     <a:xfrm>
                       <a:off x="0" y="0"/>
-                      <a:ext cx="5166667" cy="3877576"/>
+                      <a:ext cx="5731510" cy="4194810"/>
                     </a:xfrm>
                     <a:prstGeom prst="rect">
                       <a:avLst/>
@@ -1079,34 +1478,168 @@
           <w:szCs w:val="28"/>
         </w:rPr>
       </w:pPr>
-      <w:r>
-        <w:rPr>
-          <w:sz w:val="28"/>
-          <w:szCs w:val="28"/>
-        </w:rPr>
-        <w:t xml:space="preserve">To make sure that security is kept, the login button should be unavailable to click if the user has not read the terms and conditions and accepted them below the login button. Upon accepting the terms and conditions, the </w:t>
-      </w:r>
-      <w:r>
-        <w:rPr>
-          <w:sz w:val="28"/>
-          <w:szCs w:val="28"/>
-        </w:rPr>
-        <w:t xml:space="preserve">login button should become enabled. This is in place to make sure that every user that logs into the system </w:t>
-      </w:r>
-      <w:r>
-        <w:rPr>
-          <w:sz w:val="28"/>
-          <w:szCs w:val="28"/>
-        </w:rPr>
-        <w:t xml:space="preserve">accepts the terms of using the system and </w:t>
-      </w:r>
-      <w:r>
-        <w:rPr>
-          <w:sz w:val="28"/>
-          <w:szCs w:val="28"/>
-        </w:rPr>
-        <w:t>are aware of what rules they must follow.</w:t>
-      </w:r>
+    </w:p>
+    <w:p>
+      <w:pPr>
+        <w:rPr>
+          <w:sz w:val="28"/>
+          <w:szCs w:val="28"/>
+        </w:rPr>
+      </w:pPr>
+    </w:p>
+    <w:p>
+      <w:pPr>
+        <w:rPr>
+          <w:sz w:val="28"/>
+          <w:szCs w:val="28"/>
+        </w:rPr>
+      </w:pPr>
+    </w:p>
+    <w:p>
+      <w:pPr>
+        <w:rPr>
+          <w:sz w:val="28"/>
+          <w:szCs w:val="28"/>
+        </w:rPr>
+      </w:pPr>
+    </w:p>
+    <w:p>
+      <w:pPr>
+        <w:rPr>
+          <w:sz w:val="28"/>
+          <w:szCs w:val="28"/>
+        </w:rPr>
+      </w:pPr>
+    </w:p>
+    <w:p>
+      <w:pPr>
+        <w:rPr>
+          <w:sz w:val="28"/>
+          <w:szCs w:val="28"/>
+        </w:rPr>
+      </w:pPr>
+    </w:p>
+    <w:p>
+      <w:pPr>
+        <w:rPr>
+          <w:sz w:val="28"/>
+          <w:szCs w:val="28"/>
+        </w:rPr>
+      </w:pPr>
+    </w:p>
+    <w:p>
+      <w:pPr>
+        <w:rPr>
+          <w:sz w:val="28"/>
+          <w:szCs w:val="28"/>
+        </w:rPr>
+      </w:pPr>
+    </w:p>
+    <w:p>
+      <w:pPr>
+        <w:rPr>
+          <w:sz w:val="28"/>
+          <w:szCs w:val="28"/>
+        </w:rPr>
+      </w:pPr>
+    </w:p>
+    <w:p>
+      <w:pPr>
+        <w:rPr>
+          <w:sz w:val="28"/>
+          <w:szCs w:val="28"/>
+        </w:rPr>
+      </w:pPr>
+    </w:p>
+    <w:p>
+      <w:pPr>
+        <w:rPr>
+          <w:sz w:val="28"/>
+          <w:szCs w:val="28"/>
+        </w:rPr>
+      </w:pPr>
+    </w:p>
+    <w:p>
+      <w:pPr>
+        <w:rPr>
+          <w:sz w:val="28"/>
+          <w:szCs w:val="28"/>
+        </w:rPr>
+      </w:pPr>
+    </w:p>
+    <w:p>
+      <w:pPr>
+        <w:rPr>
+          <w:sz w:val="28"/>
+          <w:szCs w:val="28"/>
+        </w:rPr>
+      </w:pPr>
+    </w:p>
+    <w:p>
+      <w:pPr>
+        <w:rPr>
+          <w:sz w:val="28"/>
+          <w:szCs w:val="28"/>
+        </w:rPr>
+      </w:pPr>
+      <w:r>
+        <w:rPr>
+          <w:sz w:val="28"/>
+          <w:szCs w:val="28"/>
+        </w:rPr>
+        <w:lastRenderedPageBreak/>
+        <w:t>Add New Person Form:</w:t>
+      </w:r>
+    </w:p>
+    <w:p>
+      <w:pPr>
+        <w:rPr>
+          <w:sz w:val="28"/>
+          <w:szCs w:val="28"/>
+        </w:rPr>
+      </w:pPr>
+      <w:bookmarkStart w:id="3" w:name="_GoBack"/>
+      <w:r>
+        <w:rPr>
+          <w:noProof/>
+        </w:rPr>
+        <w:drawing>
+          <wp:inline distT="0" distB="0" distL="0" distR="0" wp14:anchorId="73F9AD2F" wp14:editId="0DA649DF">
+            <wp:extent cx="5540529" cy="5326912"/>
+            <wp:effectExtent l="0" t="0" r="3175" b="7620"/>
+            <wp:docPr id="3" name="Picture 3"/>
+            <wp:cNvGraphicFramePr>
+              <a:graphicFrameLocks xmlns:a="http://schemas.openxmlformats.org/drawingml/2006/main" noChangeAspect="1"/>
+            </wp:cNvGraphicFramePr>
+            <a:graphic xmlns:a="http://schemas.openxmlformats.org/drawingml/2006/main">
+              <a:graphicData uri="http://schemas.openxmlformats.org/drawingml/2006/picture">
+                <pic:pic xmlns:pic="http://schemas.openxmlformats.org/drawingml/2006/picture">
+                  <pic:nvPicPr>
+                    <pic:cNvPr id="1" name=""/>
+                    <pic:cNvPicPr/>
+                  </pic:nvPicPr>
+                  <pic:blipFill>
+                    <a:blip r:embed="rId11"/>
+                    <a:stretch>
+                      <a:fillRect/>
+                    </a:stretch>
+                  </pic:blipFill>
+                  <pic:spPr>
+                    <a:xfrm>
+                      <a:off x="0" y="0"/>
+                      <a:ext cx="5540529" cy="5326912"/>
+                    </a:xfrm>
+                    <a:prstGeom prst="rect">
+                      <a:avLst/>
+                    </a:prstGeom>
+                  </pic:spPr>
+                </pic:pic>
+              </a:graphicData>
+            </a:graphic>
+          </wp:inline>
+        </w:drawing>
+      </w:r>
+      <w:bookmarkEnd w:id="3"/>
     </w:p>
     <w:sectPr>
       <w:pgSz w:w="11906" w:h="16838"/>
@@ -2047,18 +2580,18 @@
 </file>
 
 <file path=customXml/item1.xml><?xml version="1.0" encoding="utf-8"?>
-<p:properties xmlns:p="http://schemas.microsoft.com/office/2006/metadata/properties" xmlns:xsi="http://www.w3.org/2001/XMLSchema-instance" xmlns:pc="http://schemas.microsoft.com/office/infopath/2007/PartnerControls">
-  <documentManagement/>
-</p:properties>
-</file>
-
-<file path=customXml/item2.xml><?xml version="1.0" encoding="utf-8"?>
 <?mso-contentType ?>
 <FormTemplates xmlns="http://schemas.microsoft.com/sharepoint/v3/contenttype/forms">
   <Display>DocumentLibraryForm</Display>
   <Edit>DocumentLibraryForm</Edit>
   <New>DocumentLibraryForm</New>
 </FormTemplates>
+</file>
+
+<file path=customXml/item2.xml><?xml version="1.0" encoding="utf-8"?>
+<p:properties xmlns:p="http://schemas.microsoft.com/office/2006/metadata/properties" xmlns:xsi="http://www.w3.org/2001/XMLSchema-instance" xmlns:pc="http://schemas.microsoft.com/office/infopath/2007/PartnerControls">
+  <documentManagement/>
+</p:properties>
 </file>
 
 <file path=customXml/item3.xml><?xml version="1.0" encoding="utf-8"?>
@@ -2238,18 +2771,18 @@
 </file>
 
 <file path=customXml/itemProps1.xml><?xml version="1.0" encoding="utf-8"?>
-<ds:datastoreItem xmlns:ds="http://schemas.openxmlformats.org/officeDocument/2006/customXml" ds:itemID="{9CB00E49-3D94-44BB-818E-A145CD3AF1C1}">
+<ds:datastoreItem xmlns:ds="http://schemas.openxmlformats.org/officeDocument/2006/customXml" ds:itemID="{0A5B68A9-42E6-45AE-BDE2-3DB0EF3EBB00}">
   <ds:schemaRefs>
-    <ds:schemaRef ds:uri="http://schemas.microsoft.com/office/2006/metadata/properties"/>
-    <ds:schemaRef ds:uri="http://schemas.microsoft.com/office/infopath/2007/PartnerControls"/>
+    <ds:schemaRef ds:uri="http://schemas.microsoft.com/sharepoint/v3/contenttype/forms"/>
   </ds:schemaRefs>
 </ds:datastoreItem>
 </file>
 
 <file path=customXml/itemProps2.xml><?xml version="1.0" encoding="utf-8"?>
-<ds:datastoreItem xmlns:ds="http://schemas.openxmlformats.org/officeDocument/2006/customXml" ds:itemID="{0A5B68A9-42E6-45AE-BDE2-3DB0EF3EBB00}">
+<ds:datastoreItem xmlns:ds="http://schemas.openxmlformats.org/officeDocument/2006/customXml" ds:itemID="{9CB00E49-3D94-44BB-818E-A145CD3AF1C1}">
   <ds:schemaRefs>
-    <ds:schemaRef ds:uri="http://schemas.microsoft.com/sharepoint/v3/contenttype/forms"/>
+    <ds:schemaRef ds:uri="http://schemas.microsoft.com/office/2006/metadata/properties"/>
+    <ds:schemaRef ds:uri="http://schemas.microsoft.com/office/infopath/2007/PartnerControls"/>
   </ds:schemaRefs>
 </ds:datastoreItem>
 </file>
@@ -2273,7 +2806,7 @@
 </file>
 
 <file path=customXml/itemProps4.xml><?xml version="1.0" encoding="utf-8"?>
-<ds:datastoreItem xmlns:ds="http://schemas.openxmlformats.org/officeDocument/2006/customXml" ds:itemID="{390A3C09-FA44-4ECC-A98C-62C8B398DD8C}">
+<ds:datastoreItem xmlns:ds="http://schemas.openxmlformats.org/officeDocument/2006/customXml" ds:itemID="{44D214F9-F92A-47AE-9707-715A026EFAFA}">
   <ds:schemaRefs>
     <ds:schemaRef ds:uri="http://schemas.openxmlformats.org/officeDocument/2006/bibliography"/>
   </ds:schemaRefs>

</xml_diff>

<commit_message>
Changed designs and added more on collaboration
</commit_message>
<xml_diff>
--- a/Quality Assurance Documentation.docx
+++ b/Quality Assurance Documentation.docx
@@ -415,34 +415,15 @@
       <w:pPr>
         <w:pStyle w:val="Heading1"/>
       </w:pPr>
-      <w:r>
-        <w:lastRenderedPageBreak/>
+    </w:p>
+    <w:p>
+      <w:pPr>
+        <w:pStyle w:val="Heading1"/>
+      </w:pPr>
+      <w:r>
         <w:t>Role Designation</w:t>
       </w:r>
       <w:bookmarkEnd w:id="0"/>
-    </w:p>
-    <w:p>
-      <w:pPr>
-        <w:rPr>
-          <w:sz w:val="28"/>
-          <w:szCs w:val="28"/>
-        </w:rPr>
-      </w:pPr>
-      <w:r>
-        <w:rPr>
-          <w:sz w:val="28"/>
-          <w:szCs w:val="28"/>
-        </w:rPr>
-        <w:t>This is the quality assurance documentation for the creation of the Graphical User Interface for the Personal Information Management section of the project.</w:t>
-      </w:r>
-    </w:p>
-    <w:p>
-      <w:pPr>
-        <w:rPr>
-          <w:sz w:val="28"/>
-          <w:szCs w:val="28"/>
-        </w:rPr>
-      </w:pPr>
     </w:p>
     <w:p>
       <w:pPr>
@@ -471,31 +452,13 @@
           <w:szCs w:val="28"/>
         </w:rPr>
       </w:pPr>
-      <w:proofErr w:type="spellStart"/>
-      <w:r>
-        <w:rPr>
-          <w:sz w:val="28"/>
-          <w:szCs w:val="28"/>
-        </w:rPr>
-        <w:t>Nisa</w:t>
-      </w:r>
-      <w:proofErr w:type="spellEnd"/>
-      <w:r>
-        <w:rPr>
-          <w:sz w:val="28"/>
-          <w:szCs w:val="28"/>
-        </w:rPr>
-        <w:t xml:space="preserve"> </w:t>
-      </w:r>
-      <w:proofErr w:type="spellStart"/>
-      <w:r>
-        <w:rPr>
-          <w:sz w:val="28"/>
-          <w:szCs w:val="28"/>
-        </w:rPr>
-        <w:t>Shahril</w:t>
-      </w:r>
-      <w:proofErr w:type="spellEnd"/>
+      <w:r>
+        <w:rPr>
+          <w:sz w:val="28"/>
+          <w:szCs w:val="28"/>
+        </w:rPr>
+        <w:t>Nisa Shahril</w:t>
+      </w:r>
     </w:p>
     <w:p>
       <w:pPr>
@@ -569,6 +532,212 @@
           <w:sz w:val="28"/>
           <w:szCs w:val="28"/>
         </w:rPr>
+        <w:t>This is the quality assurance documentation for the creation of the Graphical User Interface for the Personal Information Management section of the project.</w:t>
+      </w:r>
+      <w:r>
+        <w:rPr>
+          <w:sz w:val="28"/>
+          <w:szCs w:val="28"/>
+        </w:rPr>
+        <w:t xml:space="preserve"> This project will be undertaken with use of the Agile format of development.</w:t>
+      </w:r>
+      <w:r>
+        <w:rPr>
+          <w:sz w:val="28"/>
+          <w:szCs w:val="28"/>
+        </w:rPr>
+        <w:t xml:space="preserve"> </w:t>
+      </w:r>
+      <w:r>
+        <w:rPr>
+          <w:sz w:val="28"/>
+          <w:szCs w:val="28"/>
+        </w:rPr>
+        <w:t xml:space="preserve">To apply this Agile format, the group will make use of the </w:t>
+      </w:r>
+      <w:r>
+        <w:rPr>
+          <w:sz w:val="28"/>
+          <w:szCs w:val="28"/>
+        </w:rPr>
+        <w:t>website Trello to keep track of everybody’s progress</w:t>
+      </w:r>
+      <w:r>
+        <w:rPr>
+          <w:sz w:val="28"/>
+          <w:szCs w:val="28"/>
+        </w:rPr>
+        <w:t xml:space="preserve"> and </w:t>
+      </w:r>
+      <w:r>
+        <w:rPr>
+          <w:sz w:val="28"/>
+          <w:szCs w:val="28"/>
+        </w:rPr>
+        <w:t>what needs to be done</w:t>
+      </w:r>
+      <w:r>
+        <w:rPr>
+          <w:sz w:val="28"/>
+          <w:szCs w:val="28"/>
+        </w:rPr>
+        <w:t>, along with labels as to what tasks are allocated to who.</w:t>
+      </w:r>
+      <w:r>
+        <w:rPr>
+          <w:sz w:val="28"/>
+          <w:szCs w:val="28"/>
+        </w:rPr>
+        <w:t xml:space="preserve"> To vastly improve the quality of communication and collaboration</w:t>
+      </w:r>
+      <w:r>
+        <w:rPr>
+          <w:sz w:val="28"/>
+          <w:szCs w:val="28"/>
+        </w:rPr>
+        <w:t xml:space="preserve">, the team will be making use of the program Discord that allows everybody to speak over their microphones and allows team members to share their screens to show team members things they are working on. The </w:t>
+      </w:r>
+      <w:r>
+        <w:rPr>
+          <w:sz w:val="28"/>
+          <w:szCs w:val="28"/>
+        </w:rPr>
+        <w:t>team will be creating a private server for just the team members where this collaboration will take place.</w:t>
+      </w:r>
+    </w:p>
+    <w:p>
+      <w:pPr>
+        <w:rPr>
+          <w:sz w:val="28"/>
+          <w:szCs w:val="28"/>
+        </w:rPr>
+      </w:pPr>
+      <w:r>
+        <w:rPr>
+          <w:sz w:val="28"/>
+          <w:szCs w:val="28"/>
+        </w:rPr>
+        <w:t xml:space="preserve">Since </w:t>
+      </w:r>
+      <w:r>
+        <w:rPr>
+          <w:sz w:val="28"/>
+          <w:szCs w:val="28"/>
+        </w:rPr>
+        <w:t>everybody in the team is required to take the role of leader at some point within the span of this project, the team has discussed and come to an agreement as to who will be leading the group and when</w:t>
+      </w:r>
+      <w:r>
+        <w:rPr>
+          <w:sz w:val="28"/>
+          <w:szCs w:val="28"/>
+        </w:rPr>
+        <w:t>. This information will be shown below:</w:t>
+      </w:r>
+    </w:p>
+    <w:p>
+      <w:pPr>
+        <w:pStyle w:val="NormalWeb"/>
+        <w:shd w:val="clear" w:color="auto" w:fill="FFFFFF"/>
+        <w:spacing w:before="0" w:beforeAutospacing="0" w:after="240" w:afterAutospacing="0"/>
+        <w:jc w:val="center"/>
+        <w:rPr>
+          <w:rFonts w:asciiTheme="minorHAnsi" w:hAnsiTheme="minorHAnsi" w:cstheme="minorHAnsi"/>
+          <w:color w:val="24292E"/>
+          <w:sz w:val="28"/>
+          <w:szCs w:val="28"/>
+        </w:rPr>
+      </w:pPr>
+      <w:r>
+        <w:rPr>
+          <w:rFonts w:asciiTheme="minorHAnsi" w:hAnsiTheme="minorHAnsi" w:cstheme="minorHAnsi"/>
+          <w:color w:val="24292E"/>
+          <w:sz w:val="28"/>
+          <w:szCs w:val="28"/>
+        </w:rPr>
+        <w:t>| Nisa | 28/9/2020 - 8/11/2020</w:t>
+      </w:r>
+    </w:p>
+    <w:p>
+      <w:pPr>
+        <w:pStyle w:val="NormalWeb"/>
+        <w:shd w:val="clear" w:color="auto" w:fill="FFFFFF"/>
+        <w:spacing w:before="0" w:beforeAutospacing="0" w:after="240" w:afterAutospacing="0"/>
+        <w:jc w:val="center"/>
+        <w:rPr>
+          <w:rFonts w:asciiTheme="minorHAnsi" w:hAnsiTheme="minorHAnsi" w:cstheme="minorHAnsi"/>
+          <w:color w:val="24292E"/>
+          <w:sz w:val="28"/>
+          <w:szCs w:val="28"/>
+        </w:rPr>
+      </w:pPr>
+      <w:r>
+        <w:rPr>
+          <w:rFonts w:asciiTheme="minorHAnsi" w:hAnsiTheme="minorHAnsi" w:cstheme="minorHAnsi"/>
+          <w:color w:val="24292E"/>
+          <w:sz w:val="28"/>
+          <w:szCs w:val="28"/>
+        </w:rPr>
+        <w:t>| Jacob | 9/11/2020 - 3/1/2021</w:t>
+      </w:r>
+    </w:p>
+    <w:p>
+      <w:pPr>
+        <w:pStyle w:val="NormalWeb"/>
+        <w:shd w:val="clear" w:color="auto" w:fill="FFFFFF"/>
+        <w:spacing w:before="0" w:beforeAutospacing="0" w:after="240" w:afterAutospacing="0"/>
+        <w:jc w:val="center"/>
+        <w:rPr>
+          <w:rFonts w:asciiTheme="minorHAnsi" w:hAnsiTheme="minorHAnsi" w:cstheme="minorHAnsi"/>
+          <w:color w:val="24292E"/>
+          <w:sz w:val="28"/>
+          <w:szCs w:val="28"/>
+        </w:rPr>
+      </w:pPr>
+      <w:r>
+        <w:rPr>
+          <w:rFonts w:asciiTheme="minorHAnsi" w:hAnsiTheme="minorHAnsi" w:cstheme="minorHAnsi"/>
+          <w:color w:val="24292E"/>
+          <w:sz w:val="28"/>
+          <w:szCs w:val="28"/>
+        </w:rPr>
+        <w:t>| Ryan | 4/1/2021 - 23/2/2021</w:t>
+      </w:r>
+    </w:p>
+    <w:p>
+      <w:pPr>
+        <w:pStyle w:val="NormalWeb"/>
+        <w:shd w:val="clear" w:color="auto" w:fill="FFFFFF"/>
+        <w:spacing w:before="0" w:beforeAutospacing="0"/>
+        <w:jc w:val="center"/>
+        <w:rPr>
+          <w:rFonts w:asciiTheme="minorHAnsi" w:hAnsiTheme="minorHAnsi" w:cstheme="minorHAnsi"/>
+          <w:color w:val="24292E"/>
+          <w:sz w:val="28"/>
+          <w:szCs w:val="28"/>
+        </w:rPr>
+      </w:pPr>
+      <w:r>
+        <w:rPr>
+          <w:rFonts w:asciiTheme="minorHAnsi" w:hAnsiTheme="minorHAnsi" w:cstheme="minorHAnsi"/>
+          <w:color w:val="24292E"/>
+          <w:sz w:val="28"/>
+          <w:szCs w:val="28"/>
+        </w:rPr>
+        <w:t>| Lewis | 24/2/2021 - 29/2/2021</w:t>
+      </w:r>
+    </w:p>
+    <w:p>
+      <w:pPr>
+        <w:rPr>
+          <w:sz w:val="28"/>
+          <w:szCs w:val="28"/>
+        </w:rPr>
+      </w:pPr>
+      <w:r>
+        <w:rPr>
+          <w:sz w:val="28"/>
+          <w:szCs w:val="28"/>
+        </w:rPr>
         <w:t>After a team meeting</w:t>
       </w:r>
       <w:r>
@@ -600,23 +769,15 @@
           <w:sz w:val="28"/>
           <w:szCs w:val="28"/>
         </w:rPr>
-        <w:t xml:space="preserve">Jacob Beynon – Jacob will </w:t>
-      </w:r>
-      <w:proofErr w:type="gramStart"/>
-      <w:r>
-        <w:rPr>
-          <w:sz w:val="28"/>
-          <w:szCs w:val="28"/>
-        </w:rPr>
-        <w:t>be in charge of</w:t>
-      </w:r>
-      <w:proofErr w:type="gramEnd"/>
-      <w:r>
-        <w:rPr>
-          <w:sz w:val="28"/>
-          <w:szCs w:val="28"/>
-        </w:rPr>
-        <w:t xml:space="preserve"> the actual creation of the GUI for the group. Since Jacob is already experienced in using python and enjoys coding, we collectively decided that he would be the best for that role. We decided to use PyCharm </w:t>
+        <w:t xml:space="preserve">Jacob Beynon – Jacob will be in charge of the actual creation of the GUI for the group. Since Jacob is already experienced in using python and enjoys coding, we collectively decided that he would be the best for that role. We decided to </w:t>
+      </w:r>
+      <w:r>
+        <w:rPr>
+          <w:sz w:val="28"/>
+          <w:szCs w:val="28"/>
+        </w:rPr>
+        <w:lastRenderedPageBreak/>
+        <w:t xml:space="preserve">use PyCharm </w:t>
       </w:r>
       <w:r>
         <w:rPr>
@@ -680,23 +841,7 @@
           <w:sz w:val="28"/>
           <w:szCs w:val="28"/>
         </w:rPr>
-        <w:t xml:space="preserve"> and the design as </w:t>
-      </w:r>
-      <w:proofErr w:type="gramStart"/>
-      <w:r>
-        <w:rPr>
-          <w:sz w:val="28"/>
-          <w:szCs w:val="28"/>
-        </w:rPr>
-        <w:t>both of these</w:t>
-      </w:r>
-      <w:proofErr w:type="gramEnd"/>
-      <w:r>
-        <w:rPr>
-          <w:sz w:val="28"/>
-          <w:szCs w:val="28"/>
-        </w:rPr>
-        <w:t xml:space="preserve"> go hand in hand as the quality assurance documentation states what the GUI should have and the design is just a visual representation of that</w:t>
+        <w:t xml:space="preserve"> and the design as both of these go hand in hand as the quality assurance documentation states what the GUI should have and the design is just a visual representation of that</w:t>
       </w:r>
       <w:r>
         <w:rPr>
@@ -713,53 +858,12 @@
           <w:szCs w:val="28"/>
         </w:rPr>
       </w:pPr>
-      <w:proofErr w:type="spellStart"/>
-      <w:r>
-        <w:rPr>
-          <w:sz w:val="28"/>
-          <w:szCs w:val="28"/>
-        </w:rPr>
-        <w:t>Nisa</w:t>
-      </w:r>
-      <w:proofErr w:type="spellEnd"/>
-      <w:r>
-        <w:rPr>
-          <w:sz w:val="28"/>
-          <w:szCs w:val="28"/>
-        </w:rPr>
-        <w:t xml:space="preserve"> </w:t>
-      </w:r>
-      <w:proofErr w:type="spellStart"/>
-      <w:r>
-        <w:rPr>
-          <w:sz w:val="28"/>
-          <w:szCs w:val="28"/>
-        </w:rPr>
-        <w:t>Shahril</w:t>
-      </w:r>
-      <w:proofErr w:type="spellEnd"/>
-      <w:r>
-        <w:rPr>
-          <w:sz w:val="28"/>
-          <w:szCs w:val="28"/>
-        </w:rPr>
-        <w:t xml:space="preserve"> – </w:t>
-      </w:r>
-      <w:proofErr w:type="spellStart"/>
-      <w:r>
-        <w:rPr>
-          <w:sz w:val="28"/>
-          <w:szCs w:val="28"/>
-        </w:rPr>
-        <w:t>Nisa</w:t>
-      </w:r>
-      <w:proofErr w:type="spellEnd"/>
-      <w:r>
-        <w:rPr>
-          <w:sz w:val="28"/>
-          <w:szCs w:val="28"/>
-        </w:rPr>
-        <w:t xml:space="preserve"> will take on the role of organizing the </w:t>
+      <w:r>
+        <w:rPr>
+          <w:sz w:val="28"/>
+          <w:szCs w:val="28"/>
+        </w:rPr>
+        <w:t xml:space="preserve">Nisa Shahril – Nisa will take on the role of organizing the </w:t>
       </w:r>
       <w:r>
         <w:rPr>
@@ -773,23 +877,7 @@
           <w:sz w:val="28"/>
           <w:szCs w:val="28"/>
         </w:rPr>
-        <w:t xml:space="preserve"> collaboration tools such as the Trello board and creating the PowerPoint for the group seminar. We decided upon this as a group because we believe that </w:t>
-      </w:r>
-      <w:proofErr w:type="spellStart"/>
-      <w:r>
-        <w:rPr>
-          <w:sz w:val="28"/>
-          <w:szCs w:val="28"/>
-        </w:rPr>
-        <w:t>Nisa</w:t>
-      </w:r>
-      <w:proofErr w:type="spellEnd"/>
-      <w:r>
-        <w:rPr>
-          <w:sz w:val="28"/>
-          <w:szCs w:val="28"/>
-        </w:rPr>
-        <w:t xml:space="preserve"> is the best at organization within the group and would be the best at keeping the team on track and reminding everyone as to what they should be doing at any given time.</w:t>
+        <w:t xml:space="preserve"> collaboration tools such as the Trello board and creating the PowerPoint for the group seminar. We decided upon this as a group because we believe that Nisa is the best at organization within the group and would be the best at keeping the team on track and reminding everyone as to what they should be doing at any given time.</w:t>
       </w:r>
     </w:p>
     <w:p>
@@ -836,7 +924,6 @@
       </w:pPr>
       <w:bookmarkStart w:id="1" w:name="_Toc54106150"/>
       <w:r>
-        <w:lastRenderedPageBreak/>
         <w:t>Database</w:t>
       </w:r>
       <w:bookmarkEnd w:id="1"/>
@@ -964,6 +1051,7 @@
           <w:sz w:val="28"/>
           <w:szCs w:val="28"/>
         </w:rPr>
+        <w:lastRenderedPageBreak/>
         <w:t xml:space="preserve">As for the colours that will be used on the GUI, it would be best if the colours of the buttons and textboxes are consistent so that there is no confusion about if something is a textbox or not from somebody that may not be as tech </w:t>
       </w:r>
       <w:r>
@@ -992,69 +1080,293 @@
           <w:sz w:val="28"/>
           <w:szCs w:val="28"/>
         </w:rPr>
-        <w:t xml:space="preserve"> people should also be </w:t>
-      </w:r>
-      <w:proofErr w:type="gramStart"/>
-      <w:r>
-        <w:rPr>
-          <w:sz w:val="28"/>
-          <w:szCs w:val="28"/>
-        </w:rPr>
-        <w:t>considered</w:t>
-      </w:r>
-      <w:proofErr w:type="gramEnd"/>
-      <w:r>
-        <w:rPr>
-          <w:sz w:val="28"/>
-          <w:szCs w:val="28"/>
-        </w:rPr>
-        <w:t xml:space="preserve"> and the chosen colours should be visible to the vast majority of people.</w:t>
-      </w:r>
-    </w:p>
-    <w:p>
-      <w:pPr>
-        <w:rPr>
-          <w:sz w:val="28"/>
-          <w:szCs w:val="28"/>
-        </w:rPr>
-      </w:pPr>
-      <w:r>
-        <w:rPr>
-          <w:sz w:val="28"/>
-          <w:szCs w:val="28"/>
-        </w:rPr>
-        <w:t xml:space="preserve">When the program is first loaded, the user should be greeted by a form that includes a title explaining what the program is and the names and student numbers of the people in the team, along with the logo for the company that the program is being made for. The form should also include username and password headings that are accompanied by a textbox. The user should then be able to input their log-in information. For a little bit of added security, the password characters as they are entered should display the '*' character as to prevent anyone from seeing the password that is being entered. Below the log-in button should be a link to the terms and conditions of using the program, along with a checkbox that the user will need to check to continue. It should be noted that the log-in button should be unavailable to click if the checkbox for the terms and conditions is not checked. If the log-in information that the user </w:t>
-      </w:r>
+        <w:t xml:space="preserve"> people should also be considered and the chosen colours should be visible to the vast majority of people.</w:t>
+      </w:r>
+    </w:p>
+    <w:p>
+      <w:pPr>
+        <w:rPr>
+          <w:sz w:val="28"/>
+          <w:szCs w:val="28"/>
+        </w:rPr>
+      </w:pPr>
+      <w:r>
+        <w:rPr>
+          <w:sz w:val="28"/>
+          <w:szCs w:val="28"/>
+        </w:rPr>
+        <w:t xml:space="preserve">When the program is first loaded, the user should be greeted by a </w:t>
+      </w:r>
+      <w:r>
+        <w:rPr>
+          <w:sz w:val="28"/>
+          <w:szCs w:val="28"/>
+        </w:rPr>
+        <w:t xml:space="preserve">main </w:t>
+      </w:r>
+      <w:r>
+        <w:rPr>
+          <w:sz w:val="28"/>
+          <w:szCs w:val="28"/>
+        </w:rPr>
+        <w:t xml:space="preserve">form that includes a title explaining what the program is and the names and student numbers of the people in the team, along with the logo for the company that the program is being made for. </w:t>
+      </w:r>
+      <w:r>
+        <w:rPr>
+          <w:sz w:val="28"/>
+          <w:szCs w:val="28"/>
+        </w:rPr>
+        <w:t>In the top left corner of the form there should be a drop-down box that gives the user the option to log-in</w:t>
+      </w:r>
+      <w:r>
+        <w:rPr>
+          <w:sz w:val="28"/>
+          <w:szCs w:val="28"/>
+        </w:rPr>
+        <w:t xml:space="preserve"> or to exit the program. If the user clicks the exit button then the program will close</w:t>
+      </w:r>
+      <w:r>
+        <w:rPr>
+          <w:sz w:val="28"/>
+          <w:szCs w:val="28"/>
+        </w:rPr>
+        <w:t xml:space="preserve">. If the user clicks this </w:t>
+      </w:r>
+      <w:r>
+        <w:rPr>
+          <w:sz w:val="28"/>
+          <w:szCs w:val="28"/>
+        </w:rPr>
+        <w:t>log-in option, a new log-in form should open.</w:t>
+      </w:r>
+    </w:p>
+    <w:p>
+      <w:pPr>
+        <w:rPr>
+          <w:sz w:val="28"/>
+          <w:szCs w:val="28"/>
+        </w:rPr>
+      </w:pPr>
+      <w:r>
+        <w:rPr>
+          <w:sz w:val="28"/>
+          <w:szCs w:val="28"/>
+        </w:rPr>
+        <w:t>The</w:t>
+      </w:r>
+      <w:r>
+        <w:rPr>
+          <w:sz w:val="28"/>
+          <w:szCs w:val="28"/>
+        </w:rPr>
+        <w:t xml:space="preserve"> log-in</w:t>
+      </w:r>
+      <w:r>
+        <w:rPr>
+          <w:sz w:val="28"/>
+          <w:szCs w:val="28"/>
+        </w:rPr>
+        <w:t xml:space="preserve"> form should include username and password headings that are </w:t>
+      </w:r>
+      <w:r>
+        <w:rPr>
+          <w:sz w:val="28"/>
+          <w:szCs w:val="28"/>
+        </w:rPr>
+        <w:t xml:space="preserve">each </w:t>
+      </w:r>
+      <w:r>
+        <w:rPr>
+          <w:sz w:val="28"/>
+          <w:szCs w:val="28"/>
+        </w:rPr>
+        <w:t>accompanied by a textbox. The user should then be able to input their log-in information. For a little bit of added security, the password characters as they are entered should display the '*' character as to prevent anyone from seeing the password that is being entered. Below the log-in button should be a link to the terms and conditions of using the program, along with a checkbox that the user will need to check to continue. It should be noted that the log-in button should be unavailable to click if the checkbox for the terms and conditions is not checked. If the log-in information that the user entered is incorrect, then text should appear making the user aware of their invalid log-in attempt.</w:t>
+      </w:r>
+    </w:p>
+    <w:p>
+      <w:pPr>
+        <w:rPr>
+          <w:sz w:val="28"/>
+          <w:szCs w:val="28"/>
+        </w:rPr>
+      </w:pPr>
+    </w:p>
+    <w:p>
+      <w:pPr>
+        <w:rPr>
+          <w:sz w:val="28"/>
+          <w:szCs w:val="28"/>
+        </w:rPr>
+      </w:pPr>
+      <w:r>
+        <w:rPr>
+          <w:sz w:val="28"/>
+          <w:szCs w:val="28"/>
+        </w:rPr>
+        <w:t xml:space="preserve">After logging in, the log-in form should close, and the </w:t>
+      </w:r>
+      <w:r>
+        <w:rPr>
+          <w:sz w:val="28"/>
+          <w:szCs w:val="28"/>
+        </w:rPr>
+        <w:t>main form should be</w:t>
+      </w:r>
+      <w:r>
+        <w:rPr>
+          <w:sz w:val="28"/>
+          <w:szCs w:val="28"/>
+        </w:rPr>
+        <w:t xml:space="preserve"> still be open, however, the drop-down box for the main form should also now include an option to view</w:t>
+      </w:r>
+      <w:r>
+        <w:rPr>
+          <w:sz w:val="28"/>
+          <w:szCs w:val="28"/>
+        </w:rPr>
+        <w:t xml:space="preserve"> the personnel records within the database. Clicking this drop-down option should then open </w:t>
+      </w:r>
+      <w:r>
+        <w:rPr>
+          <w:sz w:val="28"/>
+          <w:szCs w:val="28"/>
+        </w:rPr>
+        <w:t>the Personnel Records form.</w:t>
+      </w:r>
+    </w:p>
+    <w:p>
+      <w:pPr>
+        <w:rPr>
+          <w:sz w:val="28"/>
+          <w:szCs w:val="28"/>
+        </w:rPr>
+      </w:pPr>
+      <w:r>
+        <w:rPr>
+          <w:sz w:val="28"/>
+          <w:szCs w:val="28"/>
+        </w:rPr>
+        <w:t xml:space="preserve">The </w:t>
+      </w:r>
+      <w:r>
+        <w:rPr>
+          <w:sz w:val="28"/>
+          <w:szCs w:val="28"/>
+        </w:rPr>
+        <w:t xml:space="preserve">Personnel Records form should open </w:t>
+      </w:r>
+      <w:r>
+        <w:rPr>
+          <w:sz w:val="28"/>
+          <w:szCs w:val="28"/>
+        </w:rPr>
+        <w:t>and</w:t>
+      </w:r>
+      <w:r>
+        <w:rPr>
+          <w:sz w:val="28"/>
+          <w:szCs w:val="28"/>
+        </w:rPr>
+        <w:t xml:space="preserve"> should allow the user to view all of the personnel records that will be brought into the program by the database that we have created. This form should have the title "Manage Personnel Records" All of the information (first name, last name, telephone number, etc) should be annotated correctly. This form should also have a few different functions that interact with this database (The database should be sorted into ascending order of unique employee IDs).</w:t>
+      </w:r>
+    </w:p>
+    <w:p>
+      <w:pPr>
+        <w:rPr>
+          <w:sz w:val="28"/>
+          <w:szCs w:val="28"/>
+        </w:rPr>
+      </w:pPr>
       <w:r>
         <w:rPr>
           <w:sz w:val="28"/>
           <w:szCs w:val="28"/>
         </w:rPr>
         <w:lastRenderedPageBreak/>
-        <w:t>entered is incorrect, then text should appear making the user aware of their invalid log-in attempt.</w:t>
-      </w:r>
-    </w:p>
-    <w:p>
-      <w:pPr>
-        <w:rPr>
-          <w:sz w:val="28"/>
-          <w:szCs w:val="28"/>
-        </w:rPr>
-      </w:pPr>
-    </w:p>
-    <w:p>
-      <w:pPr>
-        <w:rPr>
-          <w:sz w:val="28"/>
-          <w:szCs w:val="28"/>
-        </w:rPr>
-      </w:pPr>
-      <w:r>
-        <w:rPr>
-          <w:sz w:val="28"/>
-          <w:szCs w:val="28"/>
-        </w:rPr>
-        <w:t xml:space="preserve">After logging in, the log-in form should </w:t>
+        <w:t>Firstly, the form should include a subtitle called "Search" and an empty textbox and a button labelled "Search". The textbox should be used to input the name of the person that you would like to search for and when the search button is clicked, the database should show only the people corresponding to that name's information (first and last names, telephone number, etc). The form should also contain a button labelled "Reset" which when clicked should reset the search into the original order that it was in before the search occurred, with the text box also being cleared of what was searched for.</w:t>
+      </w:r>
+    </w:p>
+    <w:p>
+      <w:pPr>
+        <w:rPr>
+          <w:sz w:val="28"/>
+          <w:szCs w:val="28"/>
+        </w:rPr>
+      </w:pPr>
+      <w:r>
+        <w:rPr>
+          <w:sz w:val="28"/>
+          <w:szCs w:val="28"/>
+        </w:rPr>
+        <w:t>There should also be a button on the form labelled "Delete" which should be unavailable by default to click, that is until the user clicks on the record within the database area that they would like to delete. Clicking the delete button should then remove the selected record from the database.</w:t>
+      </w:r>
+    </w:p>
+    <w:p>
+      <w:pPr>
+        <w:rPr>
+          <w:sz w:val="28"/>
+          <w:szCs w:val="28"/>
+        </w:rPr>
+      </w:pPr>
+      <w:r>
+        <w:rPr>
+          <w:sz w:val="28"/>
+          <w:szCs w:val="28"/>
+        </w:rPr>
+        <w:t>While it is not exactly shown throughout the program, the database should be updated when things are added and removed and should retain the records from different sessions.</w:t>
+      </w:r>
+    </w:p>
+    <w:p>
+      <w:pPr>
+        <w:rPr>
+          <w:sz w:val="28"/>
+          <w:szCs w:val="28"/>
+        </w:rPr>
+      </w:pPr>
+      <w:r>
+        <w:rPr>
+          <w:sz w:val="28"/>
+          <w:szCs w:val="28"/>
+        </w:rPr>
+        <w:t>The last button on the form should be labelled "Add" and when clicked should popup a new form.</w:t>
+      </w:r>
+    </w:p>
+    <w:p>
+      <w:pPr>
+        <w:rPr>
+          <w:sz w:val="28"/>
+          <w:szCs w:val="28"/>
+        </w:rPr>
+      </w:pPr>
+      <w:r>
+        <w:rPr>
+          <w:sz w:val="28"/>
+          <w:szCs w:val="28"/>
+        </w:rPr>
+        <w:t>It should be noted that for additional security measures, if the user has been inactive for a chosen amount of time, the session should timeout and the user should be logged out, to prevent anyone from accessing the Personnel Records while the user is away.</w:t>
+      </w:r>
+    </w:p>
+    <w:p>
+      <w:pPr>
+        <w:rPr>
+          <w:sz w:val="28"/>
+          <w:szCs w:val="28"/>
+        </w:rPr>
+      </w:pPr>
+    </w:p>
+    <w:p>
+      <w:pPr>
+        <w:rPr>
+          <w:sz w:val="28"/>
+          <w:szCs w:val="28"/>
+        </w:rPr>
+      </w:pPr>
+      <w:r>
+        <w:rPr>
+          <w:sz w:val="28"/>
+          <w:szCs w:val="28"/>
+        </w:rPr>
+        <w:t xml:space="preserve">The new form that the "Add" button pops up should be referred to as the Add  New Person Form along with a title that says "Add New Person". This form should contain a label with a corresponding empty textbox for each label. These labels and text boxes should refer to information about the new person being added (ID, first name, last name, telephone number, etc). There should then be a button at the bottom of the page labelled "Add" which should add the new person to the database using the new input data. When the "Add" button has been clicked, the New Person Form should </w:t>
       </w:r>
       <w:r>
         <w:rPr>
@@ -1068,250 +1380,79 @@
           <w:sz w:val="28"/>
           <w:szCs w:val="28"/>
         </w:rPr>
-        <w:t xml:space="preserve"> and the Personnel Records form should open which should allow the user to view </w:t>
-      </w:r>
-      <w:proofErr w:type="gramStart"/>
-      <w:r>
-        <w:rPr>
-          <w:sz w:val="28"/>
-          <w:szCs w:val="28"/>
-        </w:rPr>
-        <w:t>all of</w:t>
-      </w:r>
-      <w:proofErr w:type="gramEnd"/>
-      <w:r>
-        <w:rPr>
-          <w:sz w:val="28"/>
-          <w:szCs w:val="28"/>
-        </w:rPr>
-        <w:t xml:space="preserve"> the personnel records that will be brought into the program by the database that we have created. This form should have the title "Manage Personnel Records" All of the information (first name, last name, telephone number, etc) should be annotated correctly. This form should also have a few different functions that interact with this database (The database should be sorted into </w:t>
-      </w:r>
-      <w:r>
-        <w:rPr>
-          <w:sz w:val="28"/>
-          <w:szCs w:val="28"/>
-        </w:rPr>
-        <w:t>ascending</w:t>
-      </w:r>
-      <w:r>
-        <w:rPr>
-          <w:sz w:val="28"/>
-          <w:szCs w:val="28"/>
-        </w:rPr>
-        <w:t xml:space="preserve"> order of unique employee IDs).</w:t>
-      </w:r>
-    </w:p>
-    <w:p>
-      <w:pPr>
-        <w:rPr>
-          <w:sz w:val="28"/>
-          <w:szCs w:val="28"/>
-        </w:rPr>
-      </w:pPr>
-      <w:r>
-        <w:rPr>
-          <w:sz w:val="28"/>
-          <w:szCs w:val="28"/>
-        </w:rPr>
-        <w:t xml:space="preserve">Firstly, the form should include a subtitle called "Search" and an empty textbox and a button </w:t>
-      </w:r>
-      <w:r>
-        <w:rPr>
-          <w:sz w:val="28"/>
-          <w:szCs w:val="28"/>
-        </w:rPr>
-        <w:t>labelled</w:t>
-      </w:r>
-      <w:r>
-        <w:rPr>
-          <w:sz w:val="28"/>
-          <w:szCs w:val="28"/>
-        </w:rPr>
-        <w:t xml:space="preserve"> "Search". The textbox should be used to input the name of the person that you would like to search for and when the search button is clicked, the database should show only the people corresponding to that name's information (first and last names, telephone number, etc). The form should also contain a button </w:t>
-      </w:r>
-      <w:r>
-        <w:rPr>
-          <w:sz w:val="28"/>
-          <w:szCs w:val="28"/>
-        </w:rPr>
-        <w:t>labelled</w:t>
-      </w:r>
-      <w:r>
-        <w:rPr>
-          <w:sz w:val="28"/>
-          <w:szCs w:val="28"/>
-        </w:rPr>
-        <w:t xml:space="preserve"> "Reset" which when clicked should reset the search into the original order that it was in before the search </w:t>
-      </w:r>
-      <w:r>
-        <w:rPr>
-          <w:sz w:val="28"/>
-          <w:szCs w:val="28"/>
-        </w:rPr>
-        <w:t>occurred</w:t>
-      </w:r>
-      <w:r>
-        <w:rPr>
-          <w:sz w:val="28"/>
-          <w:szCs w:val="28"/>
-        </w:rPr>
-        <w:t>, with the text box also being cleared of what was searched for.</w:t>
-      </w:r>
-    </w:p>
-    <w:p>
-      <w:pPr>
-        <w:rPr>
-          <w:sz w:val="28"/>
-          <w:szCs w:val="28"/>
-        </w:rPr>
-      </w:pPr>
-      <w:r>
-        <w:rPr>
-          <w:sz w:val="28"/>
-          <w:szCs w:val="28"/>
-        </w:rPr>
-        <w:t xml:space="preserve">There should also be a button on the form </w:t>
-      </w:r>
-      <w:r>
-        <w:rPr>
-          <w:sz w:val="28"/>
-          <w:szCs w:val="28"/>
-        </w:rPr>
-        <w:t>labelled</w:t>
-      </w:r>
-      <w:r>
-        <w:rPr>
-          <w:sz w:val="28"/>
-          <w:szCs w:val="28"/>
-        </w:rPr>
-        <w:t xml:space="preserve"> "Delete" which should be unavailable by default to click, that is until the user clicks on the record within the database area that they would like to delete. Clicking the delete button should then remove the selected record from the database.</w:t>
-      </w:r>
-    </w:p>
-    <w:p>
-      <w:pPr>
-        <w:rPr>
-          <w:sz w:val="28"/>
-          <w:szCs w:val="28"/>
-        </w:rPr>
-      </w:pPr>
-      <w:r>
-        <w:rPr>
-          <w:sz w:val="28"/>
-          <w:szCs w:val="28"/>
-        </w:rPr>
-        <w:t>While it is not exactly shown throughout the program, the database should be updated when things are added and removed and should retain the records from different sessions.</w:t>
-      </w:r>
-    </w:p>
-    <w:p>
-      <w:pPr>
-        <w:rPr>
-          <w:sz w:val="28"/>
-          <w:szCs w:val="28"/>
-        </w:rPr>
-      </w:pPr>
-      <w:r>
-        <w:rPr>
-          <w:sz w:val="28"/>
-          <w:szCs w:val="28"/>
-        </w:rPr>
-        <w:t xml:space="preserve">The last button on the form should be </w:t>
-      </w:r>
-      <w:r>
-        <w:rPr>
-          <w:sz w:val="28"/>
-          <w:szCs w:val="28"/>
-        </w:rPr>
-        <w:t>labelled</w:t>
-      </w:r>
-      <w:r>
-        <w:rPr>
-          <w:sz w:val="28"/>
-          <w:szCs w:val="28"/>
-        </w:rPr>
-        <w:t xml:space="preserve"> "Add" and when clicked should popup a new form.</w:t>
-      </w:r>
-    </w:p>
-    <w:p>
-      <w:pPr>
-        <w:rPr>
-          <w:sz w:val="28"/>
-          <w:szCs w:val="28"/>
-        </w:rPr>
-      </w:pPr>
-      <w:r>
-        <w:rPr>
-          <w:sz w:val="28"/>
-          <w:szCs w:val="28"/>
-        </w:rPr>
-        <w:t>It should be noted that for additional security measures, if the user has been inactive for a chosen amount of time, the session should timeout and the user should be logged out, to prevent anyone from accessing the Personnel Records while the user is away.</w:t>
-      </w:r>
-    </w:p>
-    <w:p>
-      <w:pPr>
-        <w:rPr>
-          <w:sz w:val="28"/>
-          <w:szCs w:val="28"/>
-        </w:rPr>
-      </w:pPr>
-    </w:p>
-    <w:p>
-      <w:pPr>
-        <w:rPr>
-          <w:sz w:val="28"/>
-          <w:szCs w:val="28"/>
-        </w:rPr>
-      </w:pPr>
+        <w:t xml:space="preserve"> and the database should have been updated with the new person.</w:t>
+      </w:r>
+    </w:p>
+    <w:p>
+      <w:pPr>
+        <w:rPr>
+          <w:sz w:val="28"/>
+          <w:szCs w:val="28"/>
+        </w:rPr>
+      </w:pPr>
+      <w:r>
+        <w:rPr>
+          <w:sz w:val="28"/>
+          <w:szCs w:val="28"/>
+        </w:rPr>
+        <w:t xml:space="preserve">If the user decides that they have finished viewing or editing the personnel records and would like to leave the page, the user should click the drop-down box in the </w:t>
+      </w:r>
+      <w:r>
+        <w:rPr>
+          <w:sz w:val="28"/>
+          <w:szCs w:val="28"/>
+        </w:rPr>
+        <w:t xml:space="preserve">top left corner of the program and should click on the log-out </w:t>
+      </w:r>
       <w:r>
         <w:rPr>
           <w:sz w:val="28"/>
           <w:szCs w:val="28"/>
         </w:rPr>
         <w:lastRenderedPageBreak/>
-        <w:t xml:space="preserve">The new form that the "Add" button pops up should be referred to as the </w:t>
-      </w:r>
-      <w:proofErr w:type="gramStart"/>
-      <w:r>
-        <w:rPr>
-          <w:sz w:val="28"/>
-          <w:szCs w:val="28"/>
-        </w:rPr>
-        <w:t>Add  New</w:t>
-      </w:r>
-      <w:proofErr w:type="gramEnd"/>
-      <w:r>
-        <w:rPr>
-          <w:sz w:val="28"/>
-          <w:szCs w:val="28"/>
-        </w:rPr>
-        <w:t xml:space="preserve"> Person Form along with a title that says "Add New Person". This form should contain a label with a corresponding empty textbox for each label. These labels and text boxes should refer to information about the new person being added (ID, first name, last name, telephone number, etc). There should then be a button at the bottom of the page </w:t>
-      </w:r>
-      <w:r>
-        <w:rPr>
-          <w:sz w:val="28"/>
-          <w:szCs w:val="28"/>
-        </w:rPr>
-        <w:t>labelled</w:t>
-      </w:r>
-      <w:r>
-        <w:rPr>
-          <w:sz w:val="28"/>
-          <w:szCs w:val="28"/>
-        </w:rPr>
-        <w:t xml:space="preserve"> "Add" which should add the new person to the database using the new input data. When the "Add" button has been clicked, the New Person Form should </w:t>
-      </w:r>
-      <w:r>
-        <w:rPr>
-          <w:sz w:val="28"/>
-          <w:szCs w:val="28"/>
-        </w:rPr>
-        <w:t>close,</w:t>
-      </w:r>
-      <w:r>
-        <w:rPr>
-          <w:sz w:val="28"/>
-          <w:szCs w:val="28"/>
-        </w:rPr>
-        <w:t xml:space="preserve"> and the database should have been updated with the new person.</w:t>
+        <w:t xml:space="preserve">button. When this button is clicked, the Personnel Records form should be closed and the user should then be presented with the main form once again, except now the </w:t>
+      </w:r>
+      <w:r>
+        <w:rPr>
+          <w:sz w:val="28"/>
+          <w:szCs w:val="28"/>
+        </w:rPr>
+        <w:t xml:space="preserve">drop-down </w:t>
+      </w:r>
+      <w:r>
+        <w:rPr>
+          <w:sz w:val="28"/>
+          <w:szCs w:val="28"/>
+        </w:rPr>
+        <w:t>should</w:t>
+      </w:r>
+      <w:r>
+        <w:rPr>
+          <w:sz w:val="28"/>
+          <w:szCs w:val="28"/>
+        </w:rPr>
+        <w:t xml:space="preserve"> not display the ‘view personnel records’ option</w:t>
+      </w:r>
+      <w:r>
+        <w:rPr>
+          <w:sz w:val="28"/>
+          <w:szCs w:val="28"/>
+        </w:rPr>
+        <w:t xml:space="preserve"> as the user is logged out. Instead it should once again give the user the option to log in</w:t>
+      </w:r>
+      <w:r>
+        <w:rPr>
+          <w:sz w:val="28"/>
+          <w:szCs w:val="28"/>
+        </w:rPr>
+        <w:t xml:space="preserve"> or exit the program</w:t>
+      </w:r>
+      <w:r>
+        <w:rPr>
+          <w:sz w:val="28"/>
+          <w:szCs w:val="28"/>
+        </w:rPr>
+        <w:t xml:space="preserve">. </w:t>
       </w:r>
     </w:p>
     <w:p>
@@ -1348,7 +1489,7 @@
           <w:sz w:val="28"/>
           <w:szCs w:val="28"/>
         </w:rPr>
-        <w:t>Log-in form:</w:t>
+        <w:t>Main form:</w:t>
       </w:r>
     </w:p>
     <w:p>
@@ -1363,10 +1504,10 @@
           <w:noProof/>
         </w:rPr>
         <w:drawing>
-          <wp:inline distT="0" distB="0" distL="0" distR="0" wp14:anchorId="23523290" wp14:editId="52FFC97C">
-            <wp:extent cx="5731510" cy="5118735"/>
-            <wp:effectExtent l="0" t="0" r="2540" b="5715"/>
-            <wp:docPr id="1" name="Picture 1"/>
+          <wp:inline distT="0" distB="0" distL="0" distR="0" wp14:anchorId="5B59F758" wp14:editId="2FAEBC41">
+            <wp:extent cx="5731510" cy="3951605"/>
+            <wp:effectExtent l="0" t="0" r="2540" b="0"/>
+            <wp:docPr id="2" name="Picture 2"/>
             <wp:cNvGraphicFramePr>
               <a:graphicFrameLocks xmlns:a="http://schemas.openxmlformats.org/drawingml/2006/main" noChangeAspect="1"/>
             </wp:cNvGraphicFramePr>
@@ -1386,7 +1527,7 @@
                   <pic:spPr>
                     <a:xfrm>
                       <a:off x="0" y="0"/>
-                      <a:ext cx="5731510" cy="5118735"/>
+                      <a:ext cx="5731510" cy="3951605"/>
                     </a:xfrm>
                     <a:prstGeom prst="rect">
                       <a:avLst/>
@@ -1414,12 +1555,69 @@
           <w:szCs w:val="28"/>
         </w:rPr>
       </w:pPr>
-      <w:r>
-        <w:rPr>
-          <w:sz w:val="28"/>
-          <w:szCs w:val="28"/>
-        </w:rPr>
-        <w:t>Personnel Records Form:</w:t>
+    </w:p>
+    <w:p>
+      <w:pPr>
+        <w:rPr>
+          <w:sz w:val="28"/>
+          <w:szCs w:val="28"/>
+        </w:rPr>
+      </w:pPr>
+    </w:p>
+    <w:p>
+      <w:pPr>
+        <w:rPr>
+          <w:sz w:val="28"/>
+          <w:szCs w:val="28"/>
+        </w:rPr>
+      </w:pPr>
+    </w:p>
+    <w:p>
+      <w:pPr>
+        <w:rPr>
+          <w:sz w:val="28"/>
+          <w:szCs w:val="28"/>
+        </w:rPr>
+      </w:pPr>
+    </w:p>
+    <w:p>
+      <w:pPr>
+        <w:rPr>
+          <w:sz w:val="28"/>
+          <w:szCs w:val="28"/>
+        </w:rPr>
+      </w:pPr>
+    </w:p>
+    <w:p>
+      <w:pPr>
+        <w:rPr>
+          <w:sz w:val="28"/>
+          <w:szCs w:val="28"/>
+        </w:rPr>
+      </w:pPr>
+    </w:p>
+    <w:p>
+      <w:pPr>
+        <w:rPr>
+          <w:sz w:val="28"/>
+          <w:szCs w:val="28"/>
+        </w:rPr>
+      </w:pPr>
+    </w:p>
+    <w:p>
+      <w:pPr>
+        <w:rPr>
+          <w:sz w:val="28"/>
+          <w:szCs w:val="28"/>
+        </w:rPr>
+      </w:pPr>
+      <w:r>
+        <w:rPr>
+          <w:sz w:val="28"/>
+          <w:szCs w:val="28"/>
+        </w:rPr>
+        <w:lastRenderedPageBreak/>
+        <w:t>Log-in form:</w:t>
       </w:r>
     </w:p>
     <w:p>
@@ -1433,12 +1631,11 @@
         <w:rPr>
           <w:noProof/>
         </w:rPr>
-        <w:lastRenderedPageBreak/>
         <w:drawing>
-          <wp:inline distT="0" distB="0" distL="0" distR="0" wp14:anchorId="1493C684" wp14:editId="108190B0">
-            <wp:extent cx="5731510" cy="4194810"/>
-            <wp:effectExtent l="0" t="0" r="2540" b="0"/>
-            <wp:docPr id="4" name="Picture 4"/>
+          <wp:inline distT="0" distB="0" distL="0" distR="0" wp14:anchorId="1162AB4F" wp14:editId="6A1B4B65">
+            <wp:extent cx="5731510" cy="5004435"/>
+            <wp:effectExtent l="0" t="0" r="2540" b="5715"/>
+            <wp:docPr id="1" name="Picture 1"/>
             <wp:cNvGraphicFramePr>
               <a:graphicFrameLocks xmlns:a="http://schemas.openxmlformats.org/drawingml/2006/main" noChangeAspect="1"/>
             </wp:cNvGraphicFramePr>
@@ -1458,7 +1655,7 @@
                   <pic:spPr>
                     <a:xfrm>
                       <a:off x="0" y="0"/>
-                      <a:ext cx="5731510" cy="4194810"/>
+                      <a:ext cx="5731510" cy="5004435"/>
                     </a:xfrm>
                     <a:prstGeom prst="rect">
                       <a:avLst/>
@@ -1566,28 +1763,178 @@
           <w:szCs w:val="28"/>
         </w:rPr>
       </w:pPr>
-    </w:p>
-    <w:p>
-      <w:pPr>
-        <w:rPr>
-          <w:sz w:val="28"/>
-          <w:szCs w:val="28"/>
-        </w:rPr>
-      </w:pPr>
-    </w:p>
-    <w:p>
-      <w:pPr>
-        <w:rPr>
-          <w:sz w:val="28"/>
-          <w:szCs w:val="28"/>
-        </w:rPr>
-      </w:pPr>
-      <w:r>
-        <w:rPr>
-          <w:sz w:val="28"/>
-          <w:szCs w:val="28"/>
-        </w:rPr>
-        <w:lastRenderedPageBreak/>
+      <w:r>
+        <w:rPr>
+          <w:sz w:val="28"/>
+          <w:szCs w:val="28"/>
+        </w:rPr>
+        <w:t>Personnel Records Form:</w:t>
+      </w:r>
+    </w:p>
+    <w:p>
+      <w:pPr>
+        <w:rPr>
+          <w:sz w:val="28"/>
+          <w:szCs w:val="28"/>
+        </w:rPr>
+      </w:pPr>
+      <w:r>
+        <w:rPr>
+          <w:noProof/>
+        </w:rPr>
+        <w:drawing>
+          <wp:inline distT="0" distB="0" distL="0" distR="0" wp14:anchorId="33E0B986" wp14:editId="12A51942">
+            <wp:extent cx="5731510" cy="4385310"/>
+            <wp:effectExtent l="0" t="0" r="2540" b="0"/>
+            <wp:docPr id="5" name="Picture 5"/>
+            <wp:cNvGraphicFramePr>
+              <a:graphicFrameLocks xmlns:a="http://schemas.openxmlformats.org/drawingml/2006/main" noChangeAspect="1"/>
+            </wp:cNvGraphicFramePr>
+            <a:graphic xmlns:a="http://schemas.openxmlformats.org/drawingml/2006/main">
+              <a:graphicData uri="http://schemas.openxmlformats.org/drawingml/2006/picture">
+                <pic:pic xmlns:pic="http://schemas.openxmlformats.org/drawingml/2006/picture">
+                  <pic:nvPicPr>
+                    <pic:cNvPr id="1" name=""/>
+                    <pic:cNvPicPr/>
+                  </pic:nvPicPr>
+                  <pic:blipFill>
+                    <a:blip r:embed="rId11"/>
+                    <a:stretch>
+                      <a:fillRect/>
+                    </a:stretch>
+                  </pic:blipFill>
+                  <pic:spPr>
+                    <a:xfrm>
+                      <a:off x="0" y="0"/>
+                      <a:ext cx="5731510" cy="4385310"/>
+                    </a:xfrm>
+                    <a:prstGeom prst="rect">
+                      <a:avLst/>
+                    </a:prstGeom>
+                  </pic:spPr>
+                </pic:pic>
+              </a:graphicData>
+            </a:graphic>
+          </wp:inline>
+        </w:drawing>
+      </w:r>
+    </w:p>
+    <w:p>
+      <w:pPr>
+        <w:rPr>
+          <w:sz w:val="28"/>
+          <w:szCs w:val="28"/>
+        </w:rPr>
+      </w:pPr>
+    </w:p>
+    <w:p>
+      <w:pPr>
+        <w:rPr>
+          <w:sz w:val="28"/>
+          <w:szCs w:val="28"/>
+        </w:rPr>
+      </w:pPr>
+    </w:p>
+    <w:p>
+      <w:pPr>
+        <w:rPr>
+          <w:sz w:val="28"/>
+          <w:szCs w:val="28"/>
+        </w:rPr>
+      </w:pPr>
+    </w:p>
+    <w:p>
+      <w:pPr>
+        <w:rPr>
+          <w:sz w:val="28"/>
+          <w:szCs w:val="28"/>
+        </w:rPr>
+      </w:pPr>
+    </w:p>
+    <w:p>
+      <w:pPr>
+        <w:rPr>
+          <w:sz w:val="28"/>
+          <w:szCs w:val="28"/>
+        </w:rPr>
+      </w:pPr>
+    </w:p>
+    <w:p>
+      <w:pPr>
+        <w:rPr>
+          <w:sz w:val="28"/>
+          <w:szCs w:val="28"/>
+        </w:rPr>
+      </w:pPr>
+    </w:p>
+    <w:p>
+      <w:pPr>
+        <w:rPr>
+          <w:sz w:val="28"/>
+          <w:szCs w:val="28"/>
+        </w:rPr>
+      </w:pPr>
+    </w:p>
+    <w:p>
+      <w:pPr>
+        <w:rPr>
+          <w:sz w:val="28"/>
+          <w:szCs w:val="28"/>
+        </w:rPr>
+      </w:pPr>
+    </w:p>
+    <w:p>
+      <w:pPr>
+        <w:rPr>
+          <w:sz w:val="28"/>
+          <w:szCs w:val="28"/>
+        </w:rPr>
+      </w:pPr>
+    </w:p>
+    <w:p>
+      <w:pPr>
+        <w:rPr>
+          <w:sz w:val="28"/>
+          <w:szCs w:val="28"/>
+        </w:rPr>
+      </w:pPr>
+    </w:p>
+    <w:p>
+      <w:pPr>
+        <w:rPr>
+          <w:sz w:val="28"/>
+          <w:szCs w:val="28"/>
+        </w:rPr>
+      </w:pPr>
+    </w:p>
+    <w:p>
+      <w:pPr>
+        <w:rPr>
+          <w:sz w:val="28"/>
+          <w:szCs w:val="28"/>
+        </w:rPr>
+      </w:pPr>
+    </w:p>
+    <w:p>
+      <w:pPr>
+        <w:rPr>
+          <w:sz w:val="28"/>
+          <w:szCs w:val="28"/>
+        </w:rPr>
+      </w:pPr>
+    </w:p>
+    <w:p>
+      <w:pPr>
+        <w:rPr>
+          <w:sz w:val="28"/>
+          <w:szCs w:val="28"/>
+        </w:rPr>
+      </w:pPr>
+      <w:r>
+        <w:rPr>
+          <w:sz w:val="28"/>
+          <w:szCs w:val="28"/>
+        </w:rPr>
         <w:t>Add New Person Form:</w:t>
       </w:r>
     </w:p>
@@ -1619,7 +1966,7 @@
                     <pic:cNvPicPr/>
                   </pic:nvPicPr>
                   <pic:blipFill>
-                    <a:blip r:embed="rId11"/>
+                    <a:blip r:embed="rId12"/>
                     <a:stretch>
                       <a:fillRect/>
                     </a:stretch>
@@ -2281,6 +2628,22 @@
       <w:u w:val="single"/>
     </w:rPr>
   </w:style>
+  <w:style w:type="paragraph" w:styleId="NormalWeb">
+    <w:name w:val="Normal (Web)"/>
+    <w:basedOn w:val="Normal"/>
+    <w:uiPriority w:val="99"/>
+    <w:unhideWhenUsed/>
+    <w:rsid w:val="0031077F"/>
+    <w:pPr>
+      <w:spacing w:before="100" w:beforeAutospacing="1" w:after="100" w:afterAutospacing="1" w:line="240" w:lineRule="auto"/>
+    </w:pPr>
+    <w:rPr>
+      <w:rFonts w:ascii="Times New Roman" w:eastAsia="Times New Roman" w:hAnsi="Times New Roman" w:cs="Times New Roman"/>
+      <w:sz w:val="24"/>
+      <w:szCs w:val="24"/>
+      <w:lang w:eastAsia="en-GB"/>
+    </w:rPr>
+  </w:style>
 </w:styles>
 </file>
 
@@ -2580,21 +2943,6 @@
 </file>
 
 <file path=customXml/item1.xml><?xml version="1.0" encoding="utf-8"?>
-<?mso-contentType ?>
-<FormTemplates xmlns="http://schemas.microsoft.com/sharepoint/v3/contenttype/forms">
-  <Display>DocumentLibraryForm</Display>
-  <Edit>DocumentLibraryForm</Edit>
-  <New>DocumentLibraryForm</New>
-</FormTemplates>
-</file>
-
-<file path=customXml/item2.xml><?xml version="1.0" encoding="utf-8"?>
-<p:properties xmlns:p="http://schemas.microsoft.com/office/2006/metadata/properties" xmlns:xsi="http://www.w3.org/2001/XMLSchema-instance" xmlns:pc="http://schemas.microsoft.com/office/infopath/2007/PartnerControls">
-  <documentManagement/>
-</p:properties>
-</file>
-
-<file path=customXml/item3.xml><?xml version="1.0" encoding="utf-8"?>
 <ct:contentTypeSchema xmlns:ct="http://schemas.microsoft.com/office/2006/metadata/contentType" xmlns:ma="http://schemas.microsoft.com/office/2006/metadata/properties/metaAttributes" ct:_="" ma:_="" ma:contentTypeName="Document" ma:contentTypeID="0x01010070671DB3B63C9748BD4D6BC14F2FDB21" ma:contentTypeVersion="8" ma:contentTypeDescription="Create a new document." ma:contentTypeScope="" ma:versionID="94804821193a66526f8b1c0afa49076d">
   <xsd:schema xmlns:xsd="http://www.w3.org/2001/XMLSchema" xmlns:xs="http://www.w3.org/2001/XMLSchema" xmlns:p="http://schemas.microsoft.com/office/2006/metadata/properties" xmlns:ns3="7701aced-2596-4a86-a6da-8a602ae2136c" targetNamespace="http://schemas.microsoft.com/office/2006/metadata/properties" ma:root="true" ma:fieldsID="2cd1544f52806d389f4a360089363883" ns3:_="">
     <xsd:import namespace="7701aced-2596-4a86-a6da-8a602ae2136c"/>
@@ -2766,28 +3114,26 @@
 </ct:contentTypeSchema>
 </file>
 
+<file path=customXml/item2.xml><?xml version="1.0" encoding="utf-8"?>
+<p:properties xmlns:p="http://schemas.microsoft.com/office/2006/metadata/properties" xmlns:xsi="http://www.w3.org/2001/XMLSchema-instance" xmlns:pc="http://schemas.microsoft.com/office/infopath/2007/PartnerControls">
+  <documentManagement/>
+</p:properties>
+</file>
+
+<file path=customXml/item3.xml><?xml version="1.0" encoding="utf-8"?>
+<?mso-contentType ?>
+<FormTemplates xmlns="http://schemas.microsoft.com/sharepoint/v3/contenttype/forms">
+  <Display>DocumentLibraryForm</Display>
+  <Edit>DocumentLibraryForm</Edit>
+  <New>DocumentLibraryForm</New>
+</FormTemplates>
+</file>
+
 <file path=customXml/item4.xml><?xml version="1.0" encoding="utf-8"?>
 <b:Sources xmlns:b="http://schemas.openxmlformats.org/officeDocument/2006/bibliography" xmlns="http://schemas.openxmlformats.org/officeDocument/2006/bibliography" SelectedStyle="\APASixthEditionOfficeOnline.xsl" StyleName="APA" Version="6"/>
 </file>
 
 <file path=customXml/itemProps1.xml><?xml version="1.0" encoding="utf-8"?>
-<ds:datastoreItem xmlns:ds="http://schemas.openxmlformats.org/officeDocument/2006/customXml" ds:itemID="{0A5B68A9-42E6-45AE-BDE2-3DB0EF3EBB00}">
-  <ds:schemaRefs>
-    <ds:schemaRef ds:uri="http://schemas.microsoft.com/sharepoint/v3/contenttype/forms"/>
-  </ds:schemaRefs>
-</ds:datastoreItem>
-</file>
-
-<file path=customXml/itemProps2.xml><?xml version="1.0" encoding="utf-8"?>
-<ds:datastoreItem xmlns:ds="http://schemas.openxmlformats.org/officeDocument/2006/customXml" ds:itemID="{9CB00E49-3D94-44BB-818E-A145CD3AF1C1}">
-  <ds:schemaRefs>
-    <ds:schemaRef ds:uri="http://schemas.microsoft.com/office/2006/metadata/properties"/>
-    <ds:schemaRef ds:uri="http://schemas.microsoft.com/office/infopath/2007/PartnerControls"/>
-  </ds:schemaRefs>
-</ds:datastoreItem>
-</file>
-
-<file path=customXml/itemProps3.xml><?xml version="1.0" encoding="utf-8"?>
 <ds:datastoreItem xmlns:ds="http://schemas.openxmlformats.org/officeDocument/2006/customXml" ds:itemID="{6AA8C406-E41A-43A6-A90B-532E8B17CBB5}">
   <ds:schemaRefs>
     <ds:schemaRef ds:uri="http://schemas.microsoft.com/office/2006/metadata/contentType"/>
@@ -2805,8 +3151,25 @@
 </ds:datastoreItem>
 </file>
 
+<file path=customXml/itemProps2.xml><?xml version="1.0" encoding="utf-8"?>
+<ds:datastoreItem xmlns:ds="http://schemas.openxmlformats.org/officeDocument/2006/customXml" ds:itemID="{9CB00E49-3D94-44BB-818E-A145CD3AF1C1}">
+  <ds:schemaRefs>
+    <ds:schemaRef ds:uri="http://schemas.microsoft.com/office/2006/metadata/properties"/>
+    <ds:schemaRef ds:uri="http://schemas.microsoft.com/office/infopath/2007/PartnerControls"/>
+  </ds:schemaRefs>
+</ds:datastoreItem>
+</file>
+
+<file path=customXml/itemProps3.xml><?xml version="1.0" encoding="utf-8"?>
+<ds:datastoreItem xmlns:ds="http://schemas.openxmlformats.org/officeDocument/2006/customXml" ds:itemID="{0A5B68A9-42E6-45AE-BDE2-3DB0EF3EBB00}">
+  <ds:schemaRefs>
+    <ds:schemaRef ds:uri="http://schemas.microsoft.com/sharepoint/v3/contenttype/forms"/>
+  </ds:schemaRefs>
+</ds:datastoreItem>
+</file>
+
 <file path=customXml/itemProps4.xml><?xml version="1.0" encoding="utf-8"?>
-<ds:datastoreItem xmlns:ds="http://schemas.openxmlformats.org/officeDocument/2006/customXml" ds:itemID="{44D214F9-F92A-47AE-9707-715A026EFAFA}">
+<ds:datastoreItem xmlns:ds="http://schemas.openxmlformats.org/officeDocument/2006/customXml" ds:itemID="{6F694254-EE60-4A94-A0FC-661C01BEFE64}">
   <ds:schemaRefs>
     <ds:schemaRef ds:uri="http://schemas.openxmlformats.org/officeDocument/2006/bibliography"/>
   </ds:schemaRefs>

</xml_diff>

<commit_message>
Added info about Shan and database
</commit_message>
<xml_diff>
--- a/Quality Assurance Documentation.docx
+++ b/Quality Assurance Documentation.docx
@@ -452,13 +452,31 @@
           <w:szCs w:val="28"/>
         </w:rPr>
       </w:pPr>
-      <w:r>
-        <w:rPr>
-          <w:sz w:val="28"/>
-          <w:szCs w:val="28"/>
-        </w:rPr>
-        <w:t>Nisa Shahril</w:t>
-      </w:r>
+      <w:proofErr w:type="spellStart"/>
+      <w:r>
+        <w:rPr>
+          <w:sz w:val="28"/>
+          <w:szCs w:val="28"/>
+        </w:rPr>
+        <w:t>Nisa</w:t>
+      </w:r>
+      <w:proofErr w:type="spellEnd"/>
+      <w:r>
+        <w:rPr>
+          <w:sz w:val="28"/>
+          <w:szCs w:val="28"/>
+        </w:rPr>
+        <w:t xml:space="preserve"> </w:t>
+      </w:r>
+      <w:proofErr w:type="spellStart"/>
+      <w:r>
+        <w:rPr>
+          <w:sz w:val="28"/>
+          <w:szCs w:val="28"/>
+        </w:rPr>
+        <w:t>Shahril</w:t>
+      </w:r>
+      <w:proofErr w:type="spellEnd"/>
     </w:p>
     <w:p>
       <w:pPr>
@@ -522,6 +540,42 @@
     </w:p>
     <w:p>
       <w:pPr>
+        <w:pStyle w:val="ListParagraph"/>
+        <w:numPr>
+          <w:ilvl w:val="0"/>
+          <w:numId w:val="1"/>
+        </w:numPr>
+        <w:rPr>
+          <w:sz w:val="28"/>
+          <w:szCs w:val="28"/>
+        </w:rPr>
+      </w:pPr>
+      <w:r>
+        <w:rPr>
+          <w:sz w:val="28"/>
+          <w:szCs w:val="28"/>
+        </w:rPr>
+        <w:t xml:space="preserve">Shantanu </w:t>
+      </w:r>
+      <w:proofErr w:type="spellStart"/>
+      <w:r>
+        <w:rPr>
+          <w:sz w:val="28"/>
+          <w:szCs w:val="28"/>
+        </w:rPr>
+        <w:t>Tal</w:t>
+      </w:r>
+      <w:r>
+        <w:rPr>
+          <w:sz w:val="28"/>
+          <w:szCs w:val="28"/>
+        </w:rPr>
+        <w:t>ukder</w:t>
+      </w:r>
+      <w:proofErr w:type="spellEnd"/>
+    </w:p>
+    <w:p>
+      <w:pPr>
         <w:rPr>
           <w:sz w:val="28"/>
           <w:szCs w:val="28"/>
@@ -654,7 +708,27 @@
           <w:sz w:val="28"/>
           <w:szCs w:val="28"/>
         </w:rPr>
-        <w:t>| Nisa | 28/9/2020 - 8/11/2020</w:t>
+        <w:t xml:space="preserve">| </w:t>
+      </w:r>
+      <w:proofErr w:type="spellStart"/>
+      <w:r>
+        <w:rPr>
+          <w:rFonts w:asciiTheme="minorHAnsi" w:hAnsiTheme="minorHAnsi" w:cstheme="minorHAnsi"/>
+          <w:color w:val="24292E"/>
+          <w:sz w:val="28"/>
+          <w:szCs w:val="28"/>
+        </w:rPr>
+        <w:t>Nisa</w:t>
+      </w:r>
+      <w:proofErr w:type="spellEnd"/>
+      <w:r>
+        <w:rPr>
+          <w:rFonts w:asciiTheme="minorHAnsi" w:hAnsiTheme="minorHAnsi" w:cstheme="minorHAnsi"/>
+          <w:color w:val="24292E"/>
+          <w:sz w:val="28"/>
+          <w:szCs w:val="28"/>
+        </w:rPr>
+        <w:t xml:space="preserve"> | 28/9/2020 - 8/11/2020</w:t>
       </w:r>
     </w:p>
     <w:p>
@@ -677,7 +751,52 @@
           <w:sz w:val="28"/>
           <w:szCs w:val="28"/>
         </w:rPr>
-        <w:t>| Jacob | 9/11/2020 - 3/1/2021</w:t>
+        <w:t xml:space="preserve">| Jacob | 9/11/2020 - </w:t>
+      </w:r>
+      <w:r>
+        <w:rPr>
+          <w:rFonts w:asciiTheme="minorHAnsi" w:hAnsiTheme="minorHAnsi" w:cstheme="minorHAnsi"/>
+          <w:color w:val="24292E"/>
+          <w:sz w:val="28"/>
+          <w:szCs w:val="28"/>
+        </w:rPr>
+        <w:t>6</w:t>
+      </w:r>
+      <w:r>
+        <w:rPr>
+          <w:rFonts w:asciiTheme="minorHAnsi" w:hAnsiTheme="minorHAnsi" w:cstheme="minorHAnsi"/>
+          <w:color w:val="24292E"/>
+          <w:sz w:val="28"/>
+          <w:szCs w:val="28"/>
+        </w:rPr>
+        <w:t>/1</w:t>
+      </w:r>
+      <w:r>
+        <w:rPr>
+          <w:rFonts w:asciiTheme="minorHAnsi" w:hAnsiTheme="minorHAnsi" w:cstheme="minorHAnsi"/>
+          <w:color w:val="24292E"/>
+          <w:sz w:val="28"/>
+          <w:szCs w:val="28"/>
+        </w:rPr>
+        <w:t>2</w:t>
+      </w:r>
+      <w:r>
+        <w:rPr>
+          <w:rFonts w:asciiTheme="minorHAnsi" w:hAnsiTheme="minorHAnsi" w:cstheme="minorHAnsi"/>
+          <w:color w:val="24292E"/>
+          <w:sz w:val="28"/>
+          <w:szCs w:val="28"/>
+        </w:rPr>
+        <w:t>/202</w:t>
+      </w:r>
+      <w:r>
+        <w:rPr>
+          <w:rFonts w:asciiTheme="minorHAnsi" w:hAnsiTheme="minorHAnsi" w:cstheme="minorHAnsi"/>
+          <w:color w:val="24292E"/>
+          <w:sz w:val="28"/>
+          <w:szCs w:val="28"/>
+        </w:rPr>
+        <w:t>0</w:t>
       </w:r>
     </w:p>
     <w:p>
@@ -700,7 +819,174 @@
           <w:sz w:val="28"/>
           <w:szCs w:val="28"/>
         </w:rPr>
-        <w:t>| Ryan | 4/1/2021 - 23/2/2021</w:t>
+        <w:t xml:space="preserve">| Ryan | </w:t>
+      </w:r>
+      <w:r>
+        <w:rPr>
+          <w:rFonts w:asciiTheme="minorHAnsi" w:hAnsiTheme="minorHAnsi" w:cstheme="minorHAnsi"/>
+          <w:color w:val="24292E"/>
+          <w:sz w:val="28"/>
+          <w:szCs w:val="28"/>
+        </w:rPr>
+        <w:t>7</w:t>
+      </w:r>
+      <w:r>
+        <w:rPr>
+          <w:rFonts w:asciiTheme="minorHAnsi" w:hAnsiTheme="minorHAnsi" w:cstheme="minorHAnsi"/>
+          <w:color w:val="24292E"/>
+          <w:sz w:val="28"/>
+          <w:szCs w:val="28"/>
+        </w:rPr>
+        <w:t>/1</w:t>
+      </w:r>
+      <w:r>
+        <w:rPr>
+          <w:rFonts w:asciiTheme="minorHAnsi" w:hAnsiTheme="minorHAnsi" w:cstheme="minorHAnsi"/>
+          <w:color w:val="24292E"/>
+          <w:sz w:val="28"/>
+          <w:szCs w:val="28"/>
+        </w:rPr>
+        <w:t>2</w:t>
+      </w:r>
+      <w:r>
+        <w:rPr>
+          <w:rFonts w:asciiTheme="minorHAnsi" w:hAnsiTheme="minorHAnsi" w:cstheme="minorHAnsi"/>
+          <w:color w:val="24292E"/>
+          <w:sz w:val="28"/>
+          <w:szCs w:val="28"/>
+        </w:rPr>
+        <w:t xml:space="preserve">/2021 - </w:t>
+      </w:r>
+      <w:r>
+        <w:rPr>
+          <w:rFonts w:asciiTheme="minorHAnsi" w:hAnsiTheme="minorHAnsi" w:cstheme="minorHAnsi"/>
+          <w:color w:val="24292E"/>
+          <w:sz w:val="28"/>
+          <w:szCs w:val="28"/>
+        </w:rPr>
+        <w:t>1</w:t>
+      </w:r>
+      <w:r>
+        <w:rPr>
+          <w:rFonts w:asciiTheme="minorHAnsi" w:hAnsiTheme="minorHAnsi" w:cstheme="minorHAnsi"/>
+          <w:color w:val="24292E"/>
+          <w:sz w:val="28"/>
+          <w:szCs w:val="28"/>
+        </w:rPr>
+        <w:t>7</w:t>
+      </w:r>
+      <w:r>
+        <w:rPr>
+          <w:rFonts w:asciiTheme="minorHAnsi" w:hAnsiTheme="minorHAnsi" w:cstheme="minorHAnsi"/>
+          <w:color w:val="24292E"/>
+          <w:sz w:val="28"/>
+          <w:szCs w:val="28"/>
+        </w:rPr>
+        <w:t>/</w:t>
+      </w:r>
+      <w:r>
+        <w:rPr>
+          <w:rFonts w:asciiTheme="minorHAnsi" w:hAnsiTheme="minorHAnsi" w:cstheme="minorHAnsi"/>
+          <w:color w:val="24292E"/>
+          <w:sz w:val="28"/>
+          <w:szCs w:val="28"/>
+        </w:rPr>
+        <w:t>1</w:t>
+      </w:r>
+      <w:r>
+        <w:rPr>
+          <w:rFonts w:asciiTheme="minorHAnsi" w:hAnsiTheme="minorHAnsi" w:cstheme="minorHAnsi"/>
+          <w:color w:val="24292E"/>
+          <w:sz w:val="28"/>
+          <w:szCs w:val="28"/>
+        </w:rPr>
+        <w:t>/2021</w:t>
+      </w:r>
+    </w:p>
+    <w:p>
+      <w:pPr>
+        <w:pStyle w:val="NormalWeb"/>
+        <w:shd w:val="clear" w:color="auto" w:fill="FFFFFF"/>
+        <w:spacing w:before="0" w:beforeAutospacing="0" w:after="240" w:afterAutospacing="0"/>
+        <w:jc w:val="center"/>
+        <w:rPr>
+          <w:rFonts w:asciiTheme="minorHAnsi" w:hAnsiTheme="minorHAnsi" w:cstheme="minorHAnsi"/>
+          <w:color w:val="24292E"/>
+          <w:sz w:val="28"/>
+          <w:szCs w:val="28"/>
+        </w:rPr>
+      </w:pPr>
+      <w:r>
+        <w:rPr>
+          <w:rFonts w:asciiTheme="minorHAnsi" w:hAnsiTheme="minorHAnsi" w:cstheme="minorHAnsi"/>
+          <w:color w:val="24292E"/>
+          <w:sz w:val="28"/>
+          <w:szCs w:val="28"/>
+        </w:rPr>
+        <w:t xml:space="preserve">| </w:t>
+      </w:r>
+      <w:r>
+        <w:rPr>
+          <w:rFonts w:asciiTheme="minorHAnsi" w:hAnsiTheme="minorHAnsi" w:cstheme="minorHAnsi"/>
+          <w:color w:val="24292E"/>
+          <w:sz w:val="28"/>
+          <w:szCs w:val="28"/>
+        </w:rPr>
+        <w:t>Shan</w:t>
+      </w:r>
+      <w:r>
+        <w:rPr>
+          <w:rFonts w:asciiTheme="minorHAnsi" w:hAnsiTheme="minorHAnsi" w:cstheme="minorHAnsi"/>
+          <w:color w:val="24292E"/>
+          <w:sz w:val="28"/>
+          <w:szCs w:val="28"/>
+        </w:rPr>
+        <w:t xml:space="preserve"> | </w:t>
+      </w:r>
+      <w:r>
+        <w:rPr>
+          <w:rFonts w:asciiTheme="minorHAnsi" w:hAnsiTheme="minorHAnsi" w:cstheme="minorHAnsi"/>
+          <w:color w:val="24292E"/>
+          <w:sz w:val="28"/>
+          <w:szCs w:val="28"/>
+        </w:rPr>
+        <w:t xml:space="preserve">18/1/2021 </w:t>
+      </w:r>
+      <w:r>
+        <w:rPr>
+          <w:rFonts w:asciiTheme="minorHAnsi" w:hAnsiTheme="minorHAnsi" w:cstheme="minorHAnsi"/>
+          <w:color w:val="24292E"/>
+          <w:sz w:val="28"/>
+          <w:szCs w:val="28"/>
+        </w:rPr>
+        <w:t>–</w:t>
+      </w:r>
+      <w:r>
+        <w:rPr>
+          <w:rFonts w:asciiTheme="minorHAnsi" w:hAnsiTheme="minorHAnsi" w:cstheme="minorHAnsi"/>
+          <w:color w:val="24292E"/>
+          <w:sz w:val="28"/>
+          <w:szCs w:val="28"/>
+        </w:rPr>
+        <w:t xml:space="preserve"> </w:t>
+      </w:r>
+      <w:r>
+        <w:rPr>
+          <w:rFonts w:asciiTheme="minorHAnsi" w:hAnsiTheme="minorHAnsi" w:cstheme="minorHAnsi"/>
+          <w:color w:val="24292E"/>
+          <w:sz w:val="28"/>
+          <w:szCs w:val="28"/>
+        </w:rPr>
+        <w:t>2</w:t>
+      </w:r>
+      <w:r>
+        <w:rPr>
+          <w:rFonts w:asciiTheme="minorHAnsi" w:hAnsiTheme="minorHAnsi" w:cstheme="minorHAnsi"/>
+          <w:color w:val="24292E"/>
+          <w:sz w:val="28"/>
+          <w:szCs w:val="28"/>
+        </w:rPr>
+        <w:t>/3/2021</w:t>
       </w:r>
     </w:p>
     <w:p>
@@ -723,7 +1009,79 @@
           <w:sz w:val="28"/>
           <w:szCs w:val="28"/>
         </w:rPr>
-        <w:t>| Lewis | 24/2/2021 - 29/2/2021</w:t>
+        <w:t xml:space="preserve">| Lewis | </w:t>
+      </w:r>
+      <w:r>
+        <w:rPr>
+          <w:rFonts w:asciiTheme="minorHAnsi" w:hAnsiTheme="minorHAnsi" w:cstheme="minorHAnsi"/>
+          <w:color w:val="24292E"/>
+          <w:sz w:val="28"/>
+          <w:szCs w:val="28"/>
+        </w:rPr>
+        <w:t>3</w:t>
+      </w:r>
+      <w:r>
+        <w:rPr>
+          <w:rFonts w:asciiTheme="minorHAnsi" w:hAnsiTheme="minorHAnsi" w:cstheme="minorHAnsi"/>
+          <w:color w:val="24292E"/>
+          <w:sz w:val="28"/>
+          <w:szCs w:val="28"/>
+        </w:rPr>
+        <w:t>/</w:t>
+      </w:r>
+      <w:r>
+        <w:rPr>
+          <w:rFonts w:asciiTheme="minorHAnsi" w:hAnsiTheme="minorHAnsi" w:cstheme="minorHAnsi"/>
+          <w:color w:val="24292E"/>
+          <w:sz w:val="28"/>
+          <w:szCs w:val="28"/>
+        </w:rPr>
+        <w:t>3</w:t>
+      </w:r>
+      <w:r>
+        <w:rPr>
+          <w:rFonts w:asciiTheme="minorHAnsi" w:hAnsiTheme="minorHAnsi" w:cstheme="minorHAnsi"/>
+          <w:color w:val="24292E"/>
+          <w:sz w:val="28"/>
+          <w:szCs w:val="28"/>
+        </w:rPr>
+        <w:t xml:space="preserve">/2021 - </w:t>
+      </w:r>
+      <w:r>
+        <w:rPr>
+          <w:rFonts w:asciiTheme="minorHAnsi" w:hAnsiTheme="minorHAnsi" w:cstheme="minorHAnsi"/>
+          <w:color w:val="24292E"/>
+          <w:sz w:val="28"/>
+          <w:szCs w:val="28"/>
+        </w:rPr>
+        <w:t>5</w:t>
+      </w:r>
+      <w:r>
+        <w:rPr>
+          <w:rFonts w:asciiTheme="minorHAnsi" w:hAnsiTheme="minorHAnsi" w:cstheme="minorHAnsi"/>
+          <w:color w:val="24292E"/>
+          <w:sz w:val="28"/>
+          <w:szCs w:val="28"/>
+        </w:rPr>
+        <w:t>/</w:t>
+      </w:r>
+      <w:r>
+        <w:rPr>
+          <w:rFonts w:asciiTheme="minorHAnsi" w:hAnsiTheme="minorHAnsi" w:cstheme="minorHAnsi"/>
+          <w:color w:val="24292E"/>
+          <w:sz w:val="28"/>
+          <w:szCs w:val="28"/>
+        </w:rPr>
+        <w:t>4</w:t>
+      </w:r>
+      <w:r>
+        <w:rPr>
+          <w:rFonts w:asciiTheme="minorHAnsi" w:hAnsiTheme="minorHAnsi" w:cstheme="minorHAnsi"/>
+          <w:color w:val="24292E"/>
+          <w:sz w:val="28"/>
+          <w:szCs w:val="28"/>
+        </w:rPr>
+        <w:t>/2021</w:t>
       </w:r>
     </w:p>
     <w:p>
@@ -769,15 +1127,24 @@
           <w:sz w:val="28"/>
           <w:szCs w:val="28"/>
         </w:rPr>
-        <w:t xml:space="preserve">Jacob Beynon – Jacob will be in charge of the actual creation of the GUI for the group. Since Jacob is already experienced in using python and enjoys coding, we collectively decided that he would be the best for that role. We decided to </w:t>
-      </w:r>
-      <w:r>
-        <w:rPr>
-          <w:sz w:val="28"/>
-          <w:szCs w:val="28"/>
-        </w:rPr>
         <w:lastRenderedPageBreak/>
-        <w:t xml:space="preserve">use PyCharm </w:t>
+        <w:t xml:space="preserve">Jacob Beynon – Jacob will </w:t>
+      </w:r>
+      <w:proofErr w:type="gramStart"/>
+      <w:r>
+        <w:rPr>
+          <w:sz w:val="28"/>
+          <w:szCs w:val="28"/>
+        </w:rPr>
+        <w:t>be in charge of</w:t>
+      </w:r>
+      <w:proofErr w:type="gramEnd"/>
+      <w:r>
+        <w:rPr>
+          <w:sz w:val="28"/>
+          <w:szCs w:val="28"/>
+        </w:rPr>
+        <w:t xml:space="preserve"> the actual creation of the GUI for the group. Since Jacob is already experienced in using python and enjoys coding, we collectively decided that he would be the best for that role. We decided to use PyCharm </w:t>
       </w:r>
       <w:r>
         <w:rPr>
@@ -841,7 +1208,23 @@
           <w:sz w:val="28"/>
           <w:szCs w:val="28"/>
         </w:rPr>
-        <w:t xml:space="preserve"> and the design as both of these go hand in hand as the quality assurance documentation states what the GUI should have and the design is just a visual representation of that</w:t>
+        <w:t xml:space="preserve"> and the design as </w:t>
+      </w:r>
+      <w:proofErr w:type="gramStart"/>
+      <w:r>
+        <w:rPr>
+          <w:sz w:val="28"/>
+          <w:szCs w:val="28"/>
+        </w:rPr>
+        <w:t>both of these</w:t>
+      </w:r>
+      <w:proofErr w:type="gramEnd"/>
+      <w:r>
+        <w:rPr>
+          <w:sz w:val="28"/>
+          <w:szCs w:val="28"/>
+        </w:rPr>
+        <w:t xml:space="preserve"> go hand in hand as the quality assurance documentation states what the GUI should have and the design is just a visual representation of that</w:t>
       </w:r>
       <w:r>
         <w:rPr>
@@ -858,12 +1241,53 @@
           <w:szCs w:val="28"/>
         </w:rPr>
       </w:pPr>
-      <w:r>
-        <w:rPr>
-          <w:sz w:val="28"/>
-          <w:szCs w:val="28"/>
-        </w:rPr>
-        <w:t xml:space="preserve">Nisa Shahril – Nisa will take on the role of organizing the </w:t>
+      <w:proofErr w:type="spellStart"/>
+      <w:r>
+        <w:rPr>
+          <w:sz w:val="28"/>
+          <w:szCs w:val="28"/>
+        </w:rPr>
+        <w:t>Nisa</w:t>
+      </w:r>
+      <w:proofErr w:type="spellEnd"/>
+      <w:r>
+        <w:rPr>
+          <w:sz w:val="28"/>
+          <w:szCs w:val="28"/>
+        </w:rPr>
+        <w:t xml:space="preserve"> </w:t>
+      </w:r>
+      <w:proofErr w:type="spellStart"/>
+      <w:r>
+        <w:rPr>
+          <w:sz w:val="28"/>
+          <w:szCs w:val="28"/>
+        </w:rPr>
+        <w:t>Shahril</w:t>
+      </w:r>
+      <w:proofErr w:type="spellEnd"/>
+      <w:r>
+        <w:rPr>
+          <w:sz w:val="28"/>
+          <w:szCs w:val="28"/>
+        </w:rPr>
+        <w:t xml:space="preserve"> – </w:t>
+      </w:r>
+      <w:proofErr w:type="spellStart"/>
+      <w:r>
+        <w:rPr>
+          <w:sz w:val="28"/>
+          <w:szCs w:val="28"/>
+        </w:rPr>
+        <w:t>Nisa</w:t>
+      </w:r>
+      <w:proofErr w:type="spellEnd"/>
+      <w:r>
+        <w:rPr>
+          <w:sz w:val="28"/>
+          <w:szCs w:val="28"/>
+        </w:rPr>
+        <w:t xml:space="preserve"> will take on the role of organizing the </w:t>
       </w:r>
       <w:r>
         <w:rPr>
@@ -877,7 +1301,59 @@
           <w:sz w:val="28"/>
           <w:szCs w:val="28"/>
         </w:rPr>
-        <w:t xml:space="preserve"> collaboration tools such as the Trello board and creating the PowerPoint for the group seminar. We decided upon this as a group because we believe that Nisa is the best at organization within the group and would be the best at keeping the team on track and reminding everyone as to what they should be doing at any given time.</w:t>
+        <w:t xml:space="preserve"> collaboration tools such as the Trello board and creating the PowerPoint for the group seminar. We decided upon this as a group because we believe that </w:t>
+      </w:r>
+      <w:proofErr w:type="spellStart"/>
+      <w:r>
+        <w:rPr>
+          <w:sz w:val="28"/>
+          <w:szCs w:val="28"/>
+        </w:rPr>
+        <w:t>Nisa</w:t>
+      </w:r>
+      <w:proofErr w:type="spellEnd"/>
+      <w:r>
+        <w:rPr>
+          <w:sz w:val="28"/>
+          <w:szCs w:val="28"/>
+        </w:rPr>
+        <w:t xml:space="preserve"> is the best at organization within the group and would be the best at keeping the team on track and reminding everyone as to what they should be doing at any given time.</w:t>
+      </w:r>
+    </w:p>
+    <w:p>
+      <w:pPr>
+        <w:rPr>
+          <w:sz w:val="28"/>
+          <w:szCs w:val="28"/>
+        </w:rPr>
+      </w:pPr>
+      <w:r>
+        <w:rPr>
+          <w:sz w:val="28"/>
+          <w:szCs w:val="28"/>
+        </w:rPr>
+        <w:t xml:space="preserve">Ryan Murunga – </w:t>
+      </w:r>
+      <w:r>
+        <w:rPr>
+          <w:sz w:val="28"/>
+          <w:szCs w:val="28"/>
+        </w:rPr>
+        <w:t>R</w:t>
+      </w:r>
+      <w:r>
+        <w:rPr>
+          <w:sz w:val="28"/>
+          <w:szCs w:val="28"/>
+        </w:rPr>
+        <w:t xml:space="preserve">yan will be taken the responsibility of writing the terms and conditions (LSEPI) documentation for the </w:t>
+      </w:r>
+      <w:r>
+        <w:rPr>
+          <w:sz w:val="28"/>
+          <w:szCs w:val="28"/>
+        </w:rPr>
+        <w:t>GUI as we believe that he would be the best fit for writing documentation such as this.</w:t>
       </w:r>
     </w:p>
     <w:p>
@@ -894,28 +1370,51 @@
           <w:sz w:val="28"/>
           <w:szCs w:val="28"/>
         </w:rPr>
-        <w:t xml:space="preserve">Ryan Murunga – </w:t>
-      </w:r>
-      <w:r>
-        <w:rPr>
-          <w:sz w:val="28"/>
-          <w:szCs w:val="28"/>
-        </w:rPr>
-        <w:t>R</w:t>
-      </w:r>
-      <w:r>
-        <w:rPr>
-          <w:sz w:val="28"/>
-          <w:szCs w:val="28"/>
-        </w:rPr>
-        <w:t xml:space="preserve">yan will be taken the responsibility of writing the terms and conditions (LSEPI) documentation for the </w:t>
-      </w:r>
-      <w:r>
-        <w:rPr>
-          <w:sz w:val="28"/>
-          <w:szCs w:val="28"/>
-        </w:rPr>
-        <w:t>GUI as we believe that he would be the best fit for writing documentation such as this.</w:t>
+        <w:t xml:space="preserve">Shantanu </w:t>
+      </w:r>
+      <w:proofErr w:type="spellStart"/>
+      <w:r>
+        <w:rPr>
+          <w:sz w:val="28"/>
+          <w:szCs w:val="28"/>
+        </w:rPr>
+        <w:t>Talukder</w:t>
+      </w:r>
+      <w:proofErr w:type="spellEnd"/>
+      <w:r>
+        <w:rPr>
+          <w:sz w:val="28"/>
+          <w:szCs w:val="28"/>
+        </w:rPr>
+        <w:t xml:space="preserve"> – Since Shantanu joined the </w:t>
+      </w:r>
+      <w:r>
+        <w:rPr>
+          <w:sz w:val="28"/>
+          <w:szCs w:val="28"/>
+        </w:rPr>
+        <w:t xml:space="preserve">group during week 8, there was not much work left in phase 1 for him the begin working on. </w:t>
+      </w:r>
+      <w:r>
+        <w:rPr>
+          <w:sz w:val="28"/>
+          <w:szCs w:val="28"/>
+        </w:rPr>
+        <w:t xml:space="preserve">As such he has been assigned the role of looking forward towards the upcoming phase 2 and getting a head start on </w:t>
+      </w:r>
+      <w:r>
+        <w:rPr>
+          <w:sz w:val="28"/>
+          <w:szCs w:val="28"/>
+        </w:rPr>
+        <w:t>work</w:t>
+      </w:r>
+      <w:r>
+        <w:rPr>
+          <w:sz w:val="28"/>
+          <w:szCs w:val="28"/>
+        </w:rPr>
+        <w:t xml:space="preserve"> that we would need to begin working on.</w:t>
       </w:r>
     </w:p>
     <w:p>
@@ -970,16 +1469,96 @@
           <w:sz w:val="28"/>
           <w:szCs w:val="28"/>
         </w:rPr>
-        <w:t xml:space="preserve"> for the GUI that we will be building – </w:t>
-      </w:r>
-      <w:r>
-        <w:rPr>
-          <w:b/>
-          <w:bCs/>
-          <w:sz w:val="28"/>
-          <w:szCs w:val="28"/>
-        </w:rPr>
-        <w:t>ADD TO THIS LATER</w:t>
+        <w:t xml:space="preserve"> for the GUI that we will be building </w:t>
+      </w:r>
+      <w:r>
+        <w:rPr>
+          <w:sz w:val="28"/>
+          <w:szCs w:val="28"/>
+        </w:rPr>
+        <w:t>as it comes with built in functionality with PyCharm.</w:t>
+      </w:r>
+      <w:r>
+        <w:rPr>
+          <w:sz w:val="28"/>
+          <w:szCs w:val="28"/>
+        </w:rPr>
+        <w:t xml:space="preserve"> We also chose it </w:t>
+      </w:r>
+      <w:proofErr w:type="gramStart"/>
+      <w:r>
+        <w:rPr>
+          <w:sz w:val="28"/>
+          <w:szCs w:val="28"/>
+        </w:rPr>
+        <w:t>due to the fact that</w:t>
+      </w:r>
+      <w:proofErr w:type="gramEnd"/>
+      <w:r>
+        <w:rPr>
+          <w:sz w:val="28"/>
+          <w:szCs w:val="28"/>
+        </w:rPr>
+        <w:t xml:space="preserve"> it is free, easily accessible and </w:t>
+      </w:r>
+      <w:r>
+        <w:rPr>
+          <w:sz w:val="28"/>
+          <w:szCs w:val="28"/>
+        </w:rPr>
+        <w:t xml:space="preserve">open source so we did not need any kind of commercial licence to use it. SQLite is also compatible with </w:t>
+      </w:r>
+      <w:r>
+        <w:rPr>
+          <w:sz w:val="28"/>
+          <w:szCs w:val="28"/>
+        </w:rPr>
+        <w:t>many of the biggest platforms such as Windows, Mac OS, Linux and Unix.</w:t>
+      </w:r>
+      <w:r>
+        <w:rPr>
+          <w:sz w:val="28"/>
+          <w:szCs w:val="28"/>
+        </w:rPr>
+        <w:t xml:space="preserve"> One of the other main draws of using SQLite is that no dedicated server is required for the database, instead it is contained in a single file which </w:t>
+      </w:r>
+      <w:r>
+        <w:rPr>
+          <w:sz w:val="28"/>
+          <w:szCs w:val="28"/>
+        </w:rPr>
+        <w:t>makes it easier to work</w:t>
+      </w:r>
+      <w:r>
+        <w:rPr>
+          <w:sz w:val="28"/>
+          <w:szCs w:val="28"/>
+        </w:rPr>
+        <w:t xml:space="preserve">. The data set that we </w:t>
+      </w:r>
+      <w:r>
+        <w:rPr>
+          <w:sz w:val="28"/>
+          <w:szCs w:val="28"/>
+        </w:rPr>
+        <w:lastRenderedPageBreak/>
+        <w:t xml:space="preserve">will be incorporating into this database has already been provided to us by </w:t>
+      </w:r>
+      <w:proofErr w:type="spellStart"/>
+      <w:r>
+        <w:rPr>
+          <w:sz w:val="28"/>
+          <w:szCs w:val="28"/>
+        </w:rPr>
+        <w:t>Shaily</w:t>
+      </w:r>
+      <w:proofErr w:type="spellEnd"/>
+      <w:r>
+        <w:rPr>
+          <w:sz w:val="28"/>
+          <w:szCs w:val="28"/>
+        </w:rPr>
+        <w:t xml:space="preserve"> Jain.</w:t>
       </w:r>
     </w:p>
     <w:p>
@@ -1051,136 +1630,175 @@
           <w:sz w:val="28"/>
           <w:szCs w:val="28"/>
         </w:rPr>
+        <w:t xml:space="preserve">As for the colours that will be used on the GUI, it would be best if the colours of the buttons and textboxes are consistent so that there is no confusion about if something is a textbox or not from somebody that may not be as tech </w:t>
+      </w:r>
+      <w:r>
+        <w:rPr>
+          <w:sz w:val="28"/>
+          <w:szCs w:val="28"/>
+        </w:rPr>
+        <w:t>savvy</w:t>
+      </w:r>
+      <w:r>
+        <w:rPr>
+          <w:sz w:val="28"/>
+          <w:szCs w:val="28"/>
+        </w:rPr>
+        <w:t xml:space="preserve"> as others. When choosing the colours for the GUI, </w:t>
+      </w:r>
+      <w:r>
+        <w:rPr>
+          <w:sz w:val="28"/>
+          <w:szCs w:val="28"/>
+        </w:rPr>
+        <w:t>colour-blind</w:t>
+      </w:r>
+      <w:r>
+        <w:rPr>
+          <w:sz w:val="28"/>
+          <w:szCs w:val="28"/>
+        </w:rPr>
+        <w:t xml:space="preserve"> people should also be </w:t>
+      </w:r>
+      <w:proofErr w:type="gramStart"/>
+      <w:r>
+        <w:rPr>
+          <w:sz w:val="28"/>
+          <w:szCs w:val="28"/>
+        </w:rPr>
+        <w:t>considered</w:t>
+      </w:r>
+      <w:proofErr w:type="gramEnd"/>
+      <w:r>
+        <w:rPr>
+          <w:sz w:val="28"/>
+          <w:szCs w:val="28"/>
+        </w:rPr>
+        <w:t xml:space="preserve"> and the chosen colours should be visible to the vast majority of people.</w:t>
+      </w:r>
+    </w:p>
+    <w:p>
+      <w:pPr>
+        <w:rPr>
+          <w:sz w:val="28"/>
+          <w:szCs w:val="28"/>
+        </w:rPr>
+      </w:pPr>
+      <w:r>
+        <w:rPr>
+          <w:sz w:val="28"/>
+          <w:szCs w:val="28"/>
+        </w:rPr>
+        <w:t xml:space="preserve">When the program is first loaded, the user should be greeted by a </w:t>
+      </w:r>
+      <w:r>
+        <w:rPr>
+          <w:sz w:val="28"/>
+          <w:szCs w:val="28"/>
+        </w:rPr>
+        <w:t xml:space="preserve">main </w:t>
+      </w:r>
+      <w:r>
+        <w:rPr>
+          <w:sz w:val="28"/>
+          <w:szCs w:val="28"/>
+        </w:rPr>
+        <w:t xml:space="preserve">form that includes a title explaining what the program is and the names and student numbers of the people in the team, along with the logo for the company that the program is being made for. </w:t>
+      </w:r>
+      <w:r>
+        <w:rPr>
+          <w:sz w:val="28"/>
+          <w:szCs w:val="28"/>
+        </w:rPr>
+        <w:t>In the top left corner of the form there should be a drop-down box that gives the user the option to log-in</w:t>
+      </w:r>
+      <w:r>
+        <w:rPr>
+          <w:sz w:val="28"/>
+          <w:szCs w:val="28"/>
+        </w:rPr>
+        <w:t xml:space="preserve"> or to exit the program. If the user clicks the exit </w:t>
+      </w:r>
+      <w:proofErr w:type="gramStart"/>
+      <w:r>
+        <w:rPr>
+          <w:sz w:val="28"/>
+          <w:szCs w:val="28"/>
+        </w:rPr>
+        <w:t>button</w:t>
+      </w:r>
+      <w:proofErr w:type="gramEnd"/>
+      <w:r>
+        <w:rPr>
+          <w:sz w:val="28"/>
+          <w:szCs w:val="28"/>
+        </w:rPr>
+        <w:t xml:space="preserve"> then the program will close</w:t>
+      </w:r>
+      <w:r>
+        <w:rPr>
+          <w:sz w:val="28"/>
+          <w:szCs w:val="28"/>
+        </w:rPr>
+        <w:t xml:space="preserve">. If the user clicks this </w:t>
+      </w:r>
+      <w:r>
+        <w:rPr>
+          <w:sz w:val="28"/>
+          <w:szCs w:val="28"/>
+        </w:rPr>
+        <w:t>log-in option, a new log-in form should open.</w:t>
+      </w:r>
+    </w:p>
+    <w:p>
+      <w:pPr>
+        <w:rPr>
+          <w:sz w:val="28"/>
+          <w:szCs w:val="28"/>
+        </w:rPr>
+      </w:pPr>
+      <w:r>
+        <w:rPr>
+          <w:sz w:val="28"/>
+          <w:szCs w:val="28"/>
+        </w:rPr>
+        <w:t>The</w:t>
+      </w:r>
+      <w:r>
+        <w:rPr>
+          <w:sz w:val="28"/>
+          <w:szCs w:val="28"/>
+        </w:rPr>
+        <w:t xml:space="preserve"> log-in</w:t>
+      </w:r>
+      <w:r>
+        <w:rPr>
+          <w:sz w:val="28"/>
+          <w:szCs w:val="28"/>
+        </w:rPr>
+        <w:t xml:space="preserve"> form should include username and password headings that are </w:t>
+      </w:r>
+      <w:r>
+        <w:rPr>
+          <w:sz w:val="28"/>
+          <w:szCs w:val="28"/>
+        </w:rPr>
+        <w:t xml:space="preserve">each </w:t>
+      </w:r>
+      <w:r>
+        <w:rPr>
+          <w:sz w:val="28"/>
+          <w:szCs w:val="28"/>
+        </w:rPr>
+        <w:t xml:space="preserve">accompanied by a textbox. The user should then be able to input their log-in information. For a little bit of added security, the password characters as they are entered should display the '*' character as to prevent anyone from seeing the password that is being entered. Below the log-in button should be a link to the terms and conditions of using the program, along with a checkbox that the user will need to check to continue. It should be noted that the log-in button </w:t>
+      </w:r>
+      <w:r>
+        <w:rPr>
+          <w:sz w:val="28"/>
+          <w:szCs w:val="28"/>
+        </w:rPr>
         <w:lastRenderedPageBreak/>
-        <w:t xml:space="preserve">As for the colours that will be used on the GUI, it would be best if the colours of the buttons and textboxes are consistent so that there is no confusion about if something is a textbox or not from somebody that may not be as tech </w:t>
-      </w:r>
-      <w:r>
-        <w:rPr>
-          <w:sz w:val="28"/>
-          <w:szCs w:val="28"/>
-        </w:rPr>
-        <w:t>savvy</w:t>
-      </w:r>
-      <w:r>
-        <w:rPr>
-          <w:sz w:val="28"/>
-          <w:szCs w:val="28"/>
-        </w:rPr>
-        <w:t xml:space="preserve"> as others. When choosing the colours for the GUI, </w:t>
-      </w:r>
-      <w:r>
-        <w:rPr>
-          <w:sz w:val="28"/>
-          <w:szCs w:val="28"/>
-        </w:rPr>
-        <w:t>colour-blind</w:t>
-      </w:r>
-      <w:r>
-        <w:rPr>
-          <w:sz w:val="28"/>
-          <w:szCs w:val="28"/>
-        </w:rPr>
-        <w:t xml:space="preserve"> people should also be considered and the chosen colours should be visible to the vast majority of people.</w:t>
-      </w:r>
-    </w:p>
-    <w:p>
-      <w:pPr>
-        <w:rPr>
-          <w:sz w:val="28"/>
-          <w:szCs w:val="28"/>
-        </w:rPr>
-      </w:pPr>
-      <w:r>
-        <w:rPr>
-          <w:sz w:val="28"/>
-          <w:szCs w:val="28"/>
-        </w:rPr>
-        <w:t xml:space="preserve">When the program is first loaded, the user should be greeted by a </w:t>
-      </w:r>
-      <w:r>
-        <w:rPr>
-          <w:sz w:val="28"/>
-          <w:szCs w:val="28"/>
-        </w:rPr>
-        <w:t xml:space="preserve">main </w:t>
-      </w:r>
-      <w:r>
-        <w:rPr>
-          <w:sz w:val="28"/>
-          <w:szCs w:val="28"/>
-        </w:rPr>
-        <w:t xml:space="preserve">form that includes a title explaining what the program is and the names and student numbers of the people in the team, along with the logo for the company that the program is being made for. </w:t>
-      </w:r>
-      <w:r>
-        <w:rPr>
-          <w:sz w:val="28"/>
-          <w:szCs w:val="28"/>
-        </w:rPr>
-        <w:t>In the top left corner of the form there should be a drop-down box that gives the user the option to log-in</w:t>
-      </w:r>
-      <w:r>
-        <w:rPr>
-          <w:sz w:val="28"/>
-          <w:szCs w:val="28"/>
-        </w:rPr>
-        <w:t xml:space="preserve"> or to exit the program. If the user clicks the exit button then the program will close</w:t>
-      </w:r>
-      <w:r>
-        <w:rPr>
-          <w:sz w:val="28"/>
-          <w:szCs w:val="28"/>
-        </w:rPr>
-        <w:t xml:space="preserve">. If the user clicks this </w:t>
-      </w:r>
-      <w:r>
-        <w:rPr>
-          <w:sz w:val="28"/>
-          <w:szCs w:val="28"/>
-        </w:rPr>
-        <w:t>log-in option, a new log-in form should open.</w:t>
-      </w:r>
-    </w:p>
-    <w:p>
-      <w:pPr>
-        <w:rPr>
-          <w:sz w:val="28"/>
-          <w:szCs w:val="28"/>
-        </w:rPr>
-      </w:pPr>
-      <w:r>
-        <w:rPr>
-          <w:sz w:val="28"/>
-          <w:szCs w:val="28"/>
-        </w:rPr>
-        <w:t>The</w:t>
-      </w:r>
-      <w:r>
-        <w:rPr>
-          <w:sz w:val="28"/>
-          <w:szCs w:val="28"/>
-        </w:rPr>
-        <w:t xml:space="preserve"> log-in</w:t>
-      </w:r>
-      <w:r>
-        <w:rPr>
-          <w:sz w:val="28"/>
-          <w:szCs w:val="28"/>
-        </w:rPr>
-        <w:t xml:space="preserve"> form should include username and password headings that are </w:t>
-      </w:r>
-      <w:r>
-        <w:rPr>
-          <w:sz w:val="28"/>
-          <w:szCs w:val="28"/>
-        </w:rPr>
-        <w:t xml:space="preserve">each </w:t>
-      </w:r>
-      <w:r>
-        <w:rPr>
-          <w:sz w:val="28"/>
-          <w:szCs w:val="28"/>
-        </w:rPr>
-        <w:t>accompanied by a textbox. The user should then be able to input their log-in information. For a little bit of added security, the password characters as they are entered should display the '*' character as to prevent anyone from seeing the password that is being entered. Below the log-in button should be a link to the terms and conditions of using the program, along with a checkbox that the user will need to check to continue. It should be noted that the log-in button should be unavailable to click if the checkbox for the terms and conditions is not checked. If the log-in information that the user entered is incorrect, then text should appear making the user aware of their invalid log-in attempt.</w:t>
+        <w:t>should be unavailable to click if the checkbox for the terms and conditions is not checked. If the log-in information that the user entered is incorrect, then text should appear making the user aware of their invalid log-in attempt.</w:t>
       </w:r>
     </w:p>
     <w:p>
@@ -1267,106 +1885,145 @@
           <w:sz w:val="28"/>
           <w:szCs w:val="28"/>
         </w:rPr>
-        <w:t xml:space="preserve"> should allow the user to view all of the personnel records that will be brought into the program by the database that we have created. This form should have the title "Manage Personnel Records" All of the information (first name, last name, telephone number, etc) should be annotated correctly. This form should also have a few different functions that interact with this database (The database should be sorted into ascending order of unique employee IDs).</w:t>
-      </w:r>
-    </w:p>
-    <w:p>
-      <w:pPr>
-        <w:rPr>
-          <w:sz w:val="28"/>
-          <w:szCs w:val="28"/>
-        </w:rPr>
-      </w:pPr>
+        <w:t xml:space="preserve"> should allow the user to view </w:t>
+      </w:r>
+      <w:proofErr w:type="gramStart"/>
+      <w:r>
+        <w:rPr>
+          <w:sz w:val="28"/>
+          <w:szCs w:val="28"/>
+        </w:rPr>
+        <w:t>all of</w:t>
+      </w:r>
+      <w:proofErr w:type="gramEnd"/>
+      <w:r>
+        <w:rPr>
+          <w:sz w:val="28"/>
+          <w:szCs w:val="28"/>
+        </w:rPr>
+        <w:t xml:space="preserve"> the personnel records that will be brought into the program by the database that we have created. This form should have the title "Manage Personnel Records" All of the information (first name, last name, telephone number, etc) should be annotated correctly. This form should also have a few different functions that interact with this database (The database should be sorted into ascending order of unique employee IDs).</w:t>
+      </w:r>
+    </w:p>
+    <w:p>
+      <w:pPr>
+        <w:rPr>
+          <w:sz w:val="28"/>
+          <w:szCs w:val="28"/>
+        </w:rPr>
+      </w:pPr>
+      <w:r>
+        <w:rPr>
+          <w:sz w:val="28"/>
+          <w:szCs w:val="28"/>
+        </w:rPr>
+        <w:t>Firstly, the form should include a subtitle called "Search" and an empty textbox and a button labelled "Search". The textbox should be used to input the name of the person that you would like to search for and when the search button is clicked, the database should show only the people corresponding to that name's information (first and last names, telephone number, etc). The form should also contain a button labelled "Reset" which when clicked should reset the search into the original order that it was in before the search occurred, with the text box also being cleared of what was searched for.</w:t>
+      </w:r>
+    </w:p>
+    <w:p>
+      <w:pPr>
+        <w:rPr>
+          <w:sz w:val="28"/>
+          <w:szCs w:val="28"/>
+        </w:rPr>
+      </w:pPr>
+      <w:r>
+        <w:rPr>
+          <w:sz w:val="28"/>
+          <w:szCs w:val="28"/>
+        </w:rPr>
+        <w:t>There should also be a button on the form labelled "Delete" which should be unavailable by default to click, that is until the user clicks on the record within the database area that they would like to delete. Clicking the delete button should then remove the selected record from the database.</w:t>
+      </w:r>
+    </w:p>
+    <w:p>
+      <w:pPr>
+        <w:rPr>
+          <w:sz w:val="28"/>
+          <w:szCs w:val="28"/>
+        </w:rPr>
+      </w:pPr>
+      <w:r>
+        <w:rPr>
+          <w:sz w:val="28"/>
+          <w:szCs w:val="28"/>
+        </w:rPr>
+        <w:t>While it is not exactly shown throughout the program, the database should be updated when things are added and removed and should retain the records from different sessions.</w:t>
+      </w:r>
+    </w:p>
+    <w:p>
+      <w:pPr>
+        <w:rPr>
+          <w:sz w:val="28"/>
+          <w:szCs w:val="28"/>
+        </w:rPr>
+      </w:pPr>
+      <w:r>
+        <w:rPr>
+          <w:sz w:val="28"/>
+          <w:szCs w:val="28"/>
+        </w:rPr>
+        <w:t>The last button on the form should be labelled "Add" and when clicked should popup a new form.</w:t>
+      </w:r>
+    </w:p>
+    <w:p>
+      <w:pPr>
+        <w:rPr>
+          <w:sz w:val="28"/>
+          <w:szCs w:val="28"/>
+        </w:rPr>
+      </w:pPr>
+      <w:r>
+        <w:rPr>
+          <w:sz w:val="28"/>
+          <w:szCs w:val="28"/>
+        </w:rPr>
+        <w:t xml:space="preserve">It should be noted that for additional security measures, if the user has been inactive for a chosen amount of time, the session should timeout and the user </w:t>
+      </w:r>
       <w:r>
         <w:rPr>
           <w:sz w:val="28"/>
           <w:szCs w:val="28"/>
         </w:rPr>
         <w:lastRenderedPageBreak/>
-        <w:t>Firstly, the form should include a subtitle called "Search" and an empty textbox and a button labelled "Search". The textbox should be used to input the name of the person that you would like to search for and when the search button is clicked, the database should show only the people corresponding to that name's information (first and last names, telephone number, etc). The form should also contain a button labelled "Reset" which when clicked should reset the search into the original order that it was in before the search occurred, with the text box also being cleared of what was searched for.</w:t>
-      </w:r>
-    </w:p>
-    <w:p>
-      <w:pPr>
-        <w:rPr>
-          <w:sz w:val="28"/>
-          <w:szCs w:val="28"/>
-        </w:rPr>
-      </w:pPr>
-      <w:r>
-        <w:rPr>
-          <w:sz w:val="28"/>
-          <w:szCs w:val="28"/>
-        </w:rPr>
-        <w:t>There should also be a button on the form labelled "Delete" which should be unavailable by default to click, that is until the user clicks on the record within the database area that they would like to delete. Clicking the delete button should then remove the selected record from the database.</w:t>
-      </w:r>
-    </w:p>
-    <w:p>
-      <w:pPr>
-        <w:rPr>
-          <w:sz w:val="28"/>
-          <w:szCs w:val="28"/>
-        </w:rPr>
-      </w:pPr>
-      <w:r>
-        <w:rPr>
-          <w:sz w:val="28"/>
-          <w:szCs w:val="28"/>
-        </w:rPr>
-        <w:t>While it is not exactly shown throughout the program, the database should be updated when things are added and removed and should retain the records from different sessions.</w:t>
-      </w:r>
-    </w:p>
-    <w:p>
-      <w:pPr>
-        <w:rPr>
-          <w:sz w:val="28"/>
-          <w:szCs w:val="28"/>
-        </w:rPr>
-      </w:pPr>
-      <w:r>
-        <w:rPr>
-          <w:sz w:val="28"/>
-          <w:szCs w:val="28"/>
-        </w:rPr>
-        <w:t>The last button on the form should be labelled "Add" and when clicked should popup a new form.</w:t>
-      </w:r>
-    </w:p>
-    <w:p>
-      <w:pPr>
-        <w:rPr>
-          <w:sz w:val="28"/>
-          <w:szCs w:val="28"/>
-        </w:rPr>
-      </w:pPr>
-      <w:r>
-        <w:rPr>
-          <w:sz w:val="28"/>
-          <w:szCs w:val="28"/>
-        </w:rPr>
-        <w:t>It should be noted that for additional security measures, if the user has been inactive for a chosen amount of time, the session should timeout and the user should be logged out, to prevent anyone from accessing the Personnel Records while the user is away.</w:t>
-      </w:r>
-    </w:p>
-    <w:p>
-      <w:pPr>
-        <w:rPr>
-          <w:sz w:val="28"/>
-          <w:szCs w:val="28"/>
-        </w:rPr>
-      </w:pPr>
-    </w:p>
-    <w:p>
-      <w:pPr>
-        <w:rPr>
-          <w:sz w:val="28"/>
-          <w:szCs w:val="28"/>
-        </w:rPr>
-      </w:pPr>
-      <w:r>
-        <w:rPr>
-          <w:sz w:val="28"/>
-          <w:szCs w:val="28"/>
-        </w:rPr>
-        <w:t xml:space="preserve">The new form that the "Add" button pops up should be referred to as the Add  New Person Form along with a title that says "Add New Person". This form should contain a label with a corresponding empty textbox for each label. These labels and text boxes should refer to information about the new person being added (ID, first name, last name, telephone number, etc). There should then be a button at the bottom of the page labelled "Add" which should add the new person to the database using the new input data. When the "Add" button has been clicked, the New Person Form should </w:t>
+        <w:t>should be logged out, to prevent anyone from accessing the Personnel Records while the user is away.</w:t>
+      </w:r>
+    </w:p>
+    <w:p>
+      <w:pPr>
+        <w:rPr>
+          <w:sz w:val="28"/>
+          <w:szCs w:val="28"/>
+        </w:rPr>
+      </w:pPr>
+    </w:p>
+    <w:p>
+      <w:pPr>
+        <w:rPr>
+          <w:sz w:val="28"/>
+          <w:szCs w:val="28"/>
+        </w:rPr>
+      </w:pPr>
+      <w:r>
+        <w:rPr>
+          <w:sz w:val="28"/>
+          <w:szCs w:val="28"/>
+        </w:rPr>
+        <w:t xml:space="preserve">The new form that the "Add" button pops up should be referred to as the </w:t>
+      </w:r>
+      <w:proofErr w:type="gramStart"/>
+      <w:r>
+        <w:rPr>
+          <w:sz w:val="28"/>
+          <w:szCs w:val="28"/>
+        </w:rPr>
+        <w:t>Add  New</w:t>
+      </w:r>
+      <w:proofErr w:type="gramEnd"/>
+      <w:r>
+        <w:rPr>
+          <w:sz w:val="28"/>
+          <w:szCs w:val="28"/>
+        </w:rPr>
+        <w:t xml:space="preserve"> Person Form along with a title that says "Add New Person". This form should contain a label with a corresponding empty textbox for each label. These labels and text boxes should refer to information about the new person being added (ID, first name, last name, telephone number, etc). There should then be a button at the bottom of the page labelled "Add" which should add the new person to the database using the new input data. When the "Add" button has been clicked, the New Person Form should </w:t>
       </w:r>
       <w:r>
         <w:rPr>
@@ -1402,93 +2059,166 @@
           <w:sz w:val="28"/>
           <w:szCs w:val="28"/>
         </w:rPr>
-        <w:t xml:space="preserve">top left corner of the program and should click on the log-out </w:t>
-      </w:r>
+        <w:t xml:space="preserve">top left corner of the program and should click on the log-out button. When this button is clicked, the Personnel Records form should be closed and the user should then be presented with the main form once again, except now the </w:t>
+      </w:r>
+      <w:r>
+        <w:rPr>
+          <w:sz w:val="28"/>
+          <w:szCs w:val="28"/>
+        </w:rPr>
+        <w:t xml:space="preserve">drop-down </w:t>
+      </w:r>
+      <w:r>
+        <w:rPr>
+          <w:sz w:val="28"/>
+          <w:szCs w:val="28"/>
+        </w:rPr>
+        <w:t>should</w:t>
+      </w:r>
+      <w:r>
+        <w:rPr>
+          <w:sz w:val="28"/>
+          <w:szCs w:val="28"/>
+        </w:rPr>
+        <w:t xml:space="preserve"> not display the ‘view personnel records’ option</w:t>
+      </w:r>
+      <w:r>
+        <w:rPr>
+          <w:sz w:val="28"/>
+          <w:szCs w:val="28"/>
+        </w:rPr>
+        <w:t xml:space="preserve"> as the user is logged out. Instead it should once again give the user the option to log in</w:t>
+      </w:r>
+      <w:r>
+        <w:rPr>
+          <w:sz w:val="28"/>
+          <w:szCs w:val="28"/>
+        </w:rPr>
+        <w:t xml:space="preserve"> or exit the program</w:t>
+      </w:r>
+      <w:r>
+        <w:rPr>
+          <w:sz w:val="28"/>
+          <w:szCs w:val="28"/>
+        </w:rPr>
+        <w:t xml:space="preserve">. </w:t>
+      </w:r>
+    </w:p>
+    <w:p>
+      <w:pPr>
+        <w:rPr>
+          <w:sz w:val="28"/>
+          <w:szCs w:val="28"/>
+        </w:rPr>
+      </w:pPr>
+      <w:r>
+        <w:rPr>
+          <w:sz w:val="28"/>
+          <w:szCs w:val="28"/>
+        </w:rPr>
+        <w:t xml:space="preserve">Below are some designs that have been created </w:t>
+      </w:r>
+      <w:r>
+        <w:rPr>
+          <w:sz w:val="28"/>
+          <w:szCs w:val="28"/>
+        </w:rPr>
+        <w:t>for the GUI:</w:t>
+      </w:r>
+    </w:p>
+    <w:p>
+      <w:pPr>
+        <w:rPr>
+          <w:sz w:val="28"/>
+          <w:szCs w:val="28"/>
+        </w:rPr>
+      </w:pPr>
+    </w:p>
+    <w:p>
+      <w:pPr>
+        <w:rPr>
+          <w:sz w:val="28"/>
+          <w:szCs w:val="28"/>
+        </w:rPr>
+      </w:pPr>
+    </w:p>
+    <w:p>
+      <w:pPr>
+        <w:rPr>
+          <w:sz w:val="28"/>
+          <w:szCs w:val="28"/>
+        </w:rPr>
+      </w:pPr>
+    </w:p>
+    <w:p>
+      <w:pPr>
+        <w:rPr>
+          <w:sz w:val="28"/>
+          <w:szCs w:val="28"/>
+        </w:rPr>
+      </w:pPr>
+    </w:p>
+    <w:p>
+      <w:pPr>
+        <w:rPr>
+          <w:sz w:val="28"/>
+          <w:szCs w:val="28"/>
+        </w:rPr>
+      </w:pPr>
+    </w:p>
+    <w:p>
+      <w:pPr>
+        <w:rPr>
+          <w:sz w:val="28"/>
+          <w:szCs w:val="28"/>
+        </w:rPr>
+      </w:pPr>
+    </w:p>
+    <w:p>
+      <w:pPr>
+        <w:rPr>
+          <w:sz w:val="28"/>
+          <w:szCs w:val="28"/>
+        </w:rPr>
+      </w:pPr>
+    </w:p>
+    <w:p>
+      <w:pPr>
+        <w:rPr>
+          <w:sz w:val="28"/>
+          <w:szCs w:val="28"/>
+        </w:rPr>
+      </w:pPr>
+    </w:p>
+    <w:p>
+      <w:pPr>
+        <w:rPr>
+          <w:sz w:val="28"/>
+          <w:szCs w:val="28"/>
+        </w:rPr>
+      </w:pPr>
+    </w:p>
+    <w:p>
+      <w:pPr>
+        <w:rPr>
+          <w:sz w:val="28"/>
+          <w:szCs w:val="28"/>
+        </w:rPr>
+      </w:pPr>
+    </w:p>
+    <w:p>
+      <w:pPr>
+        <w:rPr>
+          <w:sz w:val="28"/>
+          <w:szCs w:val="28"/>
+        </w:rPr>
+      </w:pPr>
       <w:r>
         <w:rPr>
           <w:sz w:val="28"/>
           <w:szCs w:val="28"/>
         </w:rPr>
         <w:lastRenderedPageBreak/>
-        <w:t xml:space="preserve">button. When this button is clicked, the Personnel Records form should be closed and the user should then be presented with the main form once again, except now the </w:t>
-      </w:r>
-      <w:r>
-        <w:rPr>
-          <w:sz w:val="28"/>
-          <w:szCs w:val="28"/>
-        </w:rPr>
-        <w:t xml:space="preserve">drop-down </w:t>
-      </w:r>
-      <w:r>
-        <w:rPr>
-          <w:sz w:val="28"/>
-          <w:szCs w:val="28"/>
-        </w:rPr>
-        <w:t>should</w:t>
-      </w:r>
-      <w:r>
-        <w:rPr>
-          <w:sz w:val="28"/>
-          <w:szCs w:val="28"/>
-        </w:rPr>
-        <w:t xml:space="preserve"> not display the ‘view personnel records’ option</w:t>
-      </w:r>
-      <w:r>
-        <w:rPr>
-          <w:sz w:val="28"/>
-          <w:szCs w:val="28"/>
-        </w:rPr>
-        <w:t xml:space="preserve"> as the user is logged out. Instead it should once again give the user the option to log in</w:t>
-      </w:r>
-      <w:r>
-        <w:rPr>
-          <w:sz w:val="28"/>
-          <w:szCs w:val="28"/>
-        </w:rPr>
-        <w:t xml:space="preserve"> or exit the program</w:t>
-      </w:r>
-      <w:r>
-        <w:rPr>
-          <w:sz w:val="28"/>
-          <w:szCs w:val="28"/>
-        </w:rPr>
-        <w:t xml:space="preserve">. </w:t>
-      </w:r>
-    </w:p>
-    <w:p>
-      <w:pPr>
-        <w:rPr>
-          <w:sz w:val="28"/>
-          <w:szCs w:val="28"/>
-        </w:rPr>
-      </w:pPr>
-      <w:r>
-        <w:rPr>
-          <w:sz w:val="28"/>
-          <w:szCs w:val="28"/>
-        </w:rPr>
-        <w:t xml:space="preserve">Below are some designs that have been created </w:t>
-      </w:r>
-      <w:r>
-        <w:rPr>
-          <w:sz w:val="28"/>
-          <w:szCs w:val="28"/>
-        </w:rPr>
-        <w:t>for the GUI:</w:t>
-      </w:r>
-    </w:p>
-    <w:p>
-      <w:pPr>
-        <w:rPr>
-          <w:sz w:val="28"/>
-          <w:szCs w:val="28"/>
-        </w:rPr>
-      </w:pPr>
-      <w:r>
-        <w:rPr>
-          <w:sz w:val="28"/>
-          <w:szCs w:val="28"/>
-        </w:rPr>
         <w:t>Main form:</w:t>
       </w:r>
     </w:p>
@@ -1611,6 +2341,48 @@
           <w:szCs w:val="28"/>
         </w:rPr>
       </w:pPr>
+    </w:p>
+    <w:p>
+      <w:pPr>
+        <w:rPr>
+          <w:sz w:val="28"/>
+          <w:szCs w:val="28"/>
+        </w:rPr>
+      </w:pPr>
+    </w:p>
+    <w:p>
+      <w:pPr>
+        <w:rPr>
+          <w:sz w:val="28"/>
+          <w:szCs w:val="28"/>
+        </w:rPr>
+      </w:pPr>
+    </w:p>
+    <w:p>
+      <w:pPr>
+        <w:rPr>
+          <w:sz w:val="28"/>
+          <w:szCs w:val="28"/>
+        </w:rPr>
+      </w:pPr>
+    </w:p>
+    <w:p>
+      <w:pPr>
+        <w:rPr>
+          <w:sz w:val="28"/>
+          <w:szCs w:val="28"/>
+        </w:rPr>
+      </w:pPr>
+    </w:p>
+    <w:p>
+      <w:pPr>
+        <w:rPr>
+          <w:sz w:val="28"/>
+          <w:szCs w:val="28"/>
+        </w:rPr>
+      </w:pPr>
+      <w:bookmarkStart w:id="3" w:name="_GoBack"/>
+      <w:bookmarkEnd w:id="3"/>
       <w:r>
         <w:rPr>
           <w:sz w:val="28"/>
@@ -1945,7 +2717,6 @@
           <w:szCs w:val="28"/>
         </w:rPr>
       </w:pPr>
-      <w:bookmarkStart w:id="3" w:name="_GoBack"/>
       <w:r>
         <w:rPr>
           <w:noProof/>
@@ -1986,7 +2757,6 @@
           </wp:inline>
         </w:drawing>
       </w:r>
-      <w:bookmarkEnd w:id="3"/>
     </w:p>
     <w:sectPr>
       <w:pgSz w:w="11906" w:h="16838"/>
@@ -2943,6 +3713,21 @@
 </file>
 
 <file path=customXml/item1.xml><?xml version="1.0" encoding="utf-8"?>
+<?mso-contentType ?>
+<FormTemplates xmlns="http://schemas.microsoft.com/sharepoint/v3/contenttype/forms">
+  <Display>DocumentLibraryForm</Display>
+  <Edit>DocumentLibraryForm</Edit>
+  <New>DocumentLibraryForm</New>
+</FormTemplates>
+</file>
+
+<file path=customXml/item2.xml><?xml version="1.0" encoding="utf-8"?>
+<p:properties xmlns:p="http://schemas.microsoft.com/office/2006/metadata/properties" xmlns:xsi="http://www.w3.org/2001/XMLSchema-instance" xmlns:pc="http://schemas.microsoft.com/office/infopath/2007/PartnerControls">
+  <documentManagement/>
+</p:properties>
+</file>
+
+<file path=customXml/item3.xml><?xml version="1.0" encoding="utf-8"?>
 <ct:contentTypeSchema xmlns:ct="http://schemas.microsoft.com/office/2006/metadata/contentType" xmlns:ma="http://schemas.microsoft.com/office/2006/metadata/properties/metaAttributes" ct:_="" ma:_="" ma:contentTypeName="Document" ma:contentTypeID="0x01010070671DB3B63C9748BD4D6BC14F2FDB21" ma:contentTypeVersion="8" ma:contentTypeDescription="Create a new document." ma:contentTypeScope="" ma:versionID="94804821193a66526f8b1c0afa49076d">
   <xsd:schema xmlns:xsd="http://www.w3.org/2001/XMLSchema" xmlns:xs="http://www.w3.org/2001/XMLSchema" xmlns:p="http://schemas.microsoft.com/office/2006/metadata/properties" xmlns:ns3="7701aced-2596-4a86-a6da-8a602ae2136c" targetNamespace="http://schemas.microsoft.com/office/2006/metadata/properties" ma:root="true" ma:fieldsID="2cd1544f52806d389f4a360089363883" ns3:_="">
     <xsd:import namespace="7701aced-2596-4a86-a6da-8a602ae2136c"/>
@@ -3114,26 +3899,28 @@
 </ct:contentTypeSchema>
 </file>
 
-<file path=customXml/item2.xml><?xml version="1.0" encoding="utf-8"?>
-<p:properties xmlns:p="http://schemas.microsoft.com/office/2006/metadata/properties" xmlns:xsi="http://www.w3.org/2001/XMLSchema-instance" xmlns:pc="http://schemas.microsoft.com/office/infopath/2007/PartnerControls">
-  <documentManagement/>
-</p:properties>
-</file>
-
-<file path=customXml/item3.xml><?xml version="1.0" encoding="utf-8"?>
-<?mso-contentType ?>
-<FormTemplates xmlns="http://schemas.microsoft.com/sharepoint/v3/contenttype/forms">
-  <Display>DocumentLibraryForm</Display>
-  <Edit>DocumentLibraryForm</Edit>
-  <New>DocumentLibraryForm</New>
-</FormTemplates>
-</file>
-
 <file path=customXml/item4.xml><?xml version="1.0" encoding="utf-8"?>
 <b:Sources xmlns:b="http://schemas.openxmlformats.org/officeDocument/2006/bibliography" xmlns="http://schemas.openxmlformats.org/officeDocument/2006/bibliography" SelectedStyle="\APASixthEditionOfficeOnline.xsl" StyleName="APA" Version="6"/>
 </file>
 
 <file path=customXml/itemProps1.xml><?xml version="1.0" encoding="utf-8"?>
+<ds:datastoreItem xmlns:ds="http://schemas.openxmlformats.org/officeDocument/2006/customXml" ds:itemID="{0A5B68A9-42E6-45AE-BDE2-3DB0EF3EBB00}">
+  <ds:schemaRefs>
+    <ds:schemaRef ds:uri="http://schemas.microsoft.com/sharepoint/v3/contenttype/forms"/>
+  </ds:schemaRefs>
+</ds:datastoreItem>
+</file>
+
+<file path=customXml/itemProps2.xml><?xml version="1.0" encoding="utf-8"?>
+<ds:datastoreItem xmlns:ds="http://schemas.openxmlformats.org/officeDocument/2006/customXml" ds:itemID="{9CB00E49-3D94-44BB-818E-A145CD3AF1C1}">
+  <ds:schemaRefs>
+    <ds:schemaRef ds:uri="http://schemas.microsoft.com/office/2006/metadata/properties"/>
+    <ds:schemaRef ds:uri="http://schemas.microsoft.com/office/infopath/2007/PartnerControls"/>
+  </ds:schemaRefs>
+</ds:datastoreItem>
+</file>
+
+<file path=customXml/itemProps3.xml><?xml version="1.0" encoding="utf-8"?>
 <ds:datastoreItem xmlns:ds="http://schemas.openxmlformats.org/officeDocument/2006/customXml" ds:itemID="{6AA8C406-E41A-43A6-A90B-532E8B17CBB5}">
   <ds:schemaRefs>
     <ds:schemaRef ds:uri="http://schemas.microsoft.com/office/2006/metadata/contentType"/>
@@ -3151,25 +3938,8 @@
 </ds:datastoreItem>
 </file>
 
-<file path=customXml/itemProps2.xml><?xml version="1.0" encoding="utf-8"?>
-<ds:datastoreItem xmlns:ds="http://schemas.openxmlformats.org/officeDocument/2006/customXml" ds:itemID="{9CB00E49-3D94-44BB-818E-A145CD3AF1C1}">
-  <ds:schemaRefs>
-    <ds:schemaRef ds:uri="http://schemas.microsoft.com/office/2006/metadata/properties"/>
-    <ds:schemaRef ds:uri="http://schemas.microsoft.com/office/infopath/2007/PartnerControls"/>
-  </ds:schemaRefs>
-</ds:datastoreItem>
-</file>
-
-<file path=customXml/itemProps3.xml><?xml version="1.0" encoding="utf-8"?>
-<ds:datastoreItem xmlns:ds="http://schemas.openxmlformats.org/officeDocument/2006/customXml" ds:itemID="{0A5B68A9-42E6-45AE-BDE2-3DB0EF3EBB00}">
-  <ds:schemaRefs>
-    <ds:schemaRef ds:uri="http://schemas.microsoft.com/sharepoint/v3/contenttype/forms"/>
-  </ds:schemaRefs>
-</ds:datastoreItem>
-</file>
-
 <file path=customXml/itemProps4.xml><?xml version="1.0" encoding="utf-8"?>
-<ds:datastoreItem xmlns:ds="http://schemas.openxmlformats.org/officeDocument/2006/customXml" ds:itemID="{6F694254-EE60-4A94-A0FC-661C01BEFE64}">
+<ds:datastoreItem xmlns:ds="http://schemas.openxmlformats.org/officeDocument/2006/customXml" ds:itemID="{6D56F6E3-4D4F-405A-A356-05353F747DE0}">
   <ds:schemaRefs>
     <ds:schemaRef ds:uri="http://schemas.openxmlformats.org/officeDocument/2006/bibliography"/>
   </ds:schemaRefs>

</xml_diff>